<commit_message>
Voice Recognition Test Cases Updated
</commit_message>
<xml_diff>
--- a/project_deliverable.docx
+++ b/project_deliverable.docx
@@ -1,6 +1,6 @@
 
 <file path=word/document.xml><?xml version="1.0" encoding="utf-8"?>
-<w:document xmlns:ve="http://schemas.openxmlformats.org/markup-compatibility/2006" xmlns:o="urn:schemas-microsoft-com:office:office" xmlns:r="http://schemas.openxmlformats.org/officeDocument/2006/relationships" xmlns:m="http://schemas.openxmlformats.org/officeDocument/2006/math" xmlns:v="urn:schemas-microsoft-com:vml" xmlns:wp="http://schemas.openxmlformats.org/drawingml/2006/wordprocessingDrawing" xmlns:w10="urn:schemas-microsoft-com:office:word" xmlns:w="http://schemas.openxmlformats.org/wordprocessingml/2006/main" xmlns:wne="http://schemas.microsoft.com/office/word/2006/wordml">
+<w:document xmlns:wpc="http://schemas.microsoft.com/office/word/2010/wordprocessingCanvas" xmlns:cx="http://schemas.microsoft.com/office/drawing/2014/chartex" xmlns:cx1="http://schemas.microsoft.com/office/drawing/2015/9/8/chartex" xmlns:cx2="http://schemas.microsoft.com/office/drawing/2015/10/21/chartex" xmlns:cx3="http://schemas.microsoft.com/office/drawing/2016/5/9/chartex" xmlns:cx4="http://schemas.microsoft.com/office/drawing/2016/5/10/chartex" xmlns:cx5="http://schemas.microsoft.com/office/drawing/2016/5/11/chartex" xmlns:cx6="http://schemas.microsoft.com/office/drawing/2016/5/12/chartex" xmlns:cx7="http://schemas.microsoft.com/office/drawing/2016/5/13/chartex" xmlns:cx8="http://schemas.microsoft.com/office/drawing/2016/5/14/chartex" xmlns:mc="http://schemas.openxmlformats.org/markup-compatibility/2006" xmlns:aink="http://schemas.microsoft.com/office/drawing/2016/ink" xmlns:am3d="http://schemas.microsoft.com/office/drawing/2017/model3d" xmlns:o="urn:schemas-microsoft-com:office:office" xmlns:r="http://schemas.openxmlformats.org/officeDocument/2006/relationships" xmlns:m="http://schemas.openxmlformats.org/officeDocument/2006/math" xmlns:v="urn:schemas-microsoft-com:vml" xmlns:wp14="http://schemas.microsoft.com/office/word/2010/wordprocessingDrawing" xmlns:wp="http://schemas.openxmlformats.org/drawingml/2006/wordprocessingDrawing" xmlns:w10="urn:schemas-microsoft-com:office:word" xmlns:w="http://schemas.openxmlformats.org/wordprocessingml/2006/main" xmlns:w14="http://schemas.microsoft.com/office/word/2010/wordml" xmlns:w15="http://schemas.microsoft.com/office/word/2012/wordml" xmlns:w16cid="http://schemas.microsoft.com/office/word/2016/wordml/cid" xmlns:w16se="http://schemas.microsoft.com/office/word/2015/wordml/symex" xmlns:wpg="http://schemas.microsoft.com/office/word/2010/wordprocessingGroup" xmlns:wpi="http://schemas.microsoft.com/office/word/2010/wordprocessingInk" xmlns:wne="http://schemas.microsoft.com/office/word/2006/wordml" xmlns:wps="http://schemas.microsoft.com/office/word/2010/wordprocessingShape" mc:Ignorable="w14 w15 w16se w16cid wp14">
   <w:body>
     <w:p>
       <w:pPr>
@@ -206,7 +206,7 @@
           <w:left w:w="0" w:type="dxa"/>
           <w:right w:w="0" w:type="dxa"/>
         </w:tblCellMar>
-        <w:tblLook w:val="04A0"/>
+        <w:tblLook w:val="04A0" w:firstRow="1" w:lastRow="0" w:firstColumn="1" w:lastColumn="0" w:noHBand="0" w:noVBand="1"/>
       </w:tblPr>
       <w:tblGrid>
         <w:gridCol w:w="3660"/>
@@ -392,41 +392,13 @@
                 <w:szCs w:val="24"/>
               </w:rPr>
             </w:pPr>
-            <w:proofErr w:type="spellStart"/>
             <w:r>
               <w:rPr>
                 <w:rFonts w:ascii="Calibri" w:eastAsia="Times New Roman" w:hAnsi="Calibri" w:cs="Calibri"/>
                 <w:color w:val="666666"/>
                 <w:sz w:val="30"/>
               </w:rPr>
-              <w:t>Genny</w:t>
-            </w:r>
-            <w:proofErr w:type="spellEnd"/>
-            <w:r>
-              <w:rPr>
-                <w:rFonts w:ascii="Calibri" w:eastAsia="Times New Roman" w:hAnsi="Calibri" w:cs="Calibri"/>
-                <w:color w:val="666666"/>
-                <w:sz w:val="30"/>
-              </w:rPr>
-              <w:t> Andrea </w:t>
-            </w:r>
-            <w:proofErr w:type="spellStart"/>
-            <w:r>
-              <w:rPr>
-                <w:rFonts w:ascii="Calibri" w:eastAsia="Times New Roman" w:hAnsi="Calibri" w:cs="Calibri"/>
-                <w:color w:val="666666"/>
-                <w:sz w:val="30"/>
-              </w:rPr>
-              <w:t>Centeno</w:t>
-            </w:r>
-            <w:proofErr w:type="spellEnd"/>
-            <w:r>
-              <w:rPr>
-                <w:rFonts w:ascii="Calibri" w:eastAsia="Times New Roman" w:hAnsi="Calibri" w:cs="Calibri"/>
-                <w:color w:val="666666"/>
-                <w:sz w:val="30"/>
-              </w:rPr>
-              <w:t> </w:t>
+              <w:t>Genny Andrea Centeno </w:t>
             </w:r>
             <w:proofErr w:type="spellStart"/>
             <w:r>
@@ -701,23 +673,13 @@
                 <w:szCs w:val="24"/>
               </w:rPr>
             </w:pPr>
-            <w:proofErr w:type="spellStart"/>
             <w:r>
               <w:rPr>
                 <w:rFonts w:ascii="Calibri" w:eastAsia="Times New Roman" w:hAnsi="Calibri" w:cs="Calibri"/>
                 <w:color w:val="666666"/>
                 <w:sz w:val="30"/>
               </w:rPr>
-              <w:t>Jamuna</w:t>
-            </w:r>
-            <w:proofErr w:type="spellEnd"/>
-            <w:r>
-              <w:rPr>
-                <w:rFonts w:ascii="Calibri" w:eastAsia="Times New Roman" w:hAnsi="Calibri" w:cs="Calibri"/>
-                <w:color w:val="666666"/>
-                <w:sz w:val="30"/>
-              </w:rPr>
-              <w:t> </w:t>
+              <w:t>Jamuna </w:t>
             </w:r>
             <w:proofErr w:type="spellStart"/>
             <w:r>
@@ -1333,6 +1295,7 @@
           <w:docPartUnique/>
         </w:docPartObj>
       </w:sdtPr>
+      <w:sdtEndPr/>
       <w:sdtContent>
         <w:p>
           <w:pPr>
@@ -4398,7 +4361,7 @@
           <w:left w:w="0" w:type="dxa"/>
           <w:right w:w="0" w:type="dxa"/>
         </w:tblCellMar>
-        <w:tblLook w:val="04A0"/>
+        <w:tblLook w:val="04A0" w:firstRow="1" w:lastRow="0" w:firstColumn="1" w:lastColumn="0" w:noHBand="0" w:noVBand="1"/>
       </w:tblPr>
       <w:tblGrid>
         <w:gridCol w:w="2340"/>
@@ -5213,23 +5176,23 @@
         </w:rPr>
       </w:pPr>
       <w:proofErr w:type="spellStart"/>
+      <w:proofErr w:type="gramStart"/>
       <w:r>
         <w:rPr>
           <w:rFonts w:eastAsia="Times New Roman"/>
           <w:lang w:eastAsia="en-CA"/>
         </w:rPr>
-        <w:t>News</w:t>
-      </w:r>
-      <w:proofErr w:type="gramStart"/>
+        <w:t>News,Weather</w:t>
+      </w:r>
+      <w:proofErr w:type="gramEnd"/>
       <w:r>
         <w:rPr>
           <w:rFonts w:eastAsia="Times New Roman"/>
           <w:lang w:eastAsia="en-CA"/>
         </w:rPr>
-        <w:t>,Weather,Immigration</w:t>
+        <w:t>,Immigration</w:t>
       </w:r>
       <w:proofErr w:type="spellEnd"/>
-      <w:proofErr w:type="gramEnd"/>
       <w:r>
         <w:rPr>
           <w:rFonts w:eastAsia="Times New Roman"/>
@@ -5258,7 +5221,7 @@
           <w:left w:w="0" w:type="dxa"/>
           <w:right w:w="0" w:type="dxa"/>
         </w:tblCellMar>
-        <w:tblLook w:val="04A0"/>
+        <w:tblLook w:val="04A0" w:firstRow="1" w:lastRow="0" w:firstColumn="1" w:lastColumn="0" w:noHBand="0" w:noVBand="1"/>
       </w:tblPr>
       <w:tblGrid>
         <w:gridCol w:w="2340"/>
@@ -5810,15 +5773,22 @@
               </w:rPr>
               <w:t>User should be navigated to Immigration where all other options are </w:t>
             </w:r>
-            <w:proofErr w:type="spellStart"/>
+            <w:proofErr w:type="gramStart"/>
             <w:r>
               <w:rPr>
                 <w:rFonts w:eastAsia="Times New Roman" w:cs="Times New Roman"/>
                 <w:lang w:eastAsia="en-CA"/>
               </w:rPr>
-              <w:t>siplayed</w:t>
-            </w:r>
-            <w:proofErr w:type="spellEnd"/>
+              <w:t>dis</w:t>
+            </w:r>
+            <w:r>
+              <w:rPr>
+                <w:rFonts w:eastAsia="Times New Roman" w:cs="Times New Roman"/>
+                <w:lang w:eastAsia="en-CA"/>
+              </w:rPr>
+              <w:t>played</w:t>
+            </w:r>
+            <w:proofErr w:type="gramEnd"/>
             <w:r>
               <w:rPr>
                 <w:rFonts w:eastAsia="Times New Roman" w:cs="Times New Roman"/>
@@ -5918,6 +5888,1035 @@
     <w:p/>
     <w:p>
       <w:pPr>
+        <w:spacing w:after="0" w:line="240" w:lineRule="auto"/>
+        <w:textAlignment w:val="baseline"/>
+        <w:rPr>
+          <w:rFonts w:eastAsia="Times New Roman" w:cs="Times New Roman"/>
+          <w:sz w:val="24"/>
+          <w:szCs w:val="24"/>
+          <w:lang w:eastAsia="en-CA"/>
+        </w:rPr>
+      </w:pPr>
+    </w:p>
+    <w:p>
+      <w:pPr>
+        <w:spacing w:after="0" w:line="240" w:lineRule="auto"/>
+        <w:textAlignment w:val="baseline"/>
+        <w:rPr>
+          <w:rFonts w:eastAsia="Times New Roman" w:cs="Times New Roman"/>
+          <w:sz w:val="24"/>
+          <w:szCs w:val="24"/>
+          <w:lang w:eastAsia="en-CA"/>
+        </w:rPr>
+      </w:pPr>
+    </w:p>
+    <w:p>
+      <w:pPr>
+        <w:spacing w:after="0" w:line="240" w:lineRule="auto"/>
+        <w:textAlignment w:val="baseline"/>
+        <w:rPr>
+          <w:rFonts w:eastAsia="Times New Roman" w:cs="Times New Roman"/>
+          <w:sz w:val="24"/>
+          <w:szCs w:val="24"/>
+          <w:lang w:eastAsia="en-CA"/>
+        </w:rPr>
+      </w:pPr>
+    </w:p>
+    <w:p>
+      <w:pPr>
+        <w:spacing w:after="0" w:line="240" w:lineRule="auto"/>
+        <w:textAlignment w:val="baseline"/>
+        <w:rPr>
+          <w:rFonts w:eastAsia="Times New Roman" w:cs="Times New Roman"/>
+          <w:sz w:val="24"/>
+          <w:szCs w:val="24"/>
+          <w:lang w:eastAsia="en-CA"/>
+        </w:rPr>
+      </w:pPr>
+    </w:p>
+    <w:p>
+      <w:pPr>
+        <w:spacing w:after="0" w:line="240" w:lineRule="auto"/>
+        <w:textAlignment w:val="baseline"/>
+        <w:rPr>
+          <w:rFonts w:eastAsia="Times New Roman" w:cs="Times New Roman"/>
+          <w:sz w:val="24"/>
+          <w:szCs w:val="24"/>
+          <w:lang w:eastAsia="en-CA"/>
+        </w:rPr>
+      </w:pPr>
+    </w:p>
+    <w:p>
+      <w:pPr>
+        <w:spacing w:after="0" w:line="240" w:lineRule="auto"/>
+        <w:textAlignment w:val="baseline"/>
+        <w:rPr>
+          <w:rFonts w:eastAsia="Times New Roman" w:cs="Times New Roman"/>
+          <w:sz w:val="24"/>
+          <w:szCs w:val="24"/>
+          <w:lang w:eastAsia="en-CA"/>
+        </w:rPr>
+      </w:pPr>
+    </w:p>
+    <w:p>
+      <w:pPr>
+        <w:spacing w:after="0" w:line="240" w:lineRule="auto"/>
+        <w:textAlignment w:val="baseline"/>
+        <w:rPr>
+          <w:rFonts w:eastAsia="Times New Roman" w:cs="Times New Roman"/>
+          <w:sz w:val="24"/>
+          <w:szCs w:val="24"/>
+          <w:lang w:eastAsia="en-CA"/>
+        </w:rPr>
+      </w:pPr>
+    </w:p>
+    <w:p>
+      <w:pPr>
+        <w:spacing w:after="0" w:line="240" w:lineRule="auto"/>
+        <w:textAlignment w:val="baseline"/>
+        <w:rPr>
+          <w:rFonts w:ascii="Segoe UI" w:eastAsia="Times New Roman" w:hAnsi="Segoe UI" w:cs="Segoe UI"/>
+          <w:b/>
+          <w:sz w:val="18"/>
+          <w:szCs w:val="18"/>
+          <w:u w:val="single"/>
+          <w:lang w:val="en-CA" w:eastAsia="en-CA"/>
+        </w:rPr>
+      </w:pPr>
+      <w:r>
+        <w:rPr>
+          <w:rFonts w:eastAsia="Times New Roman" w:cs="Times New Roman"/>
+          <w:b/>
+          <w:sz w:val="24"/>
+          <w:szCs w:val="24"/>
+          <w:u w:val="single"/>
+          <w:lang w:eastAsia="en-CA"/>
+        </w:rPr>
+        <w:lastRenderedPageBreak/>
+        <w:t>Voice</w:t>
+      </w:r>
+      <w:r>
+        <w:rPr>
+          <w:rFonts w:eastAsia="Times New Roman" w:cs="Times New Roman"/>
+          <w:b/>
+          <w:sz w:val="24"/>
+          <w:szCs w:val="24"/>
+          <w:u w:val="single"/>
+          <w:lang w:eastAsia="en-CA"/>
+        </w:rPr>
+        <w:t xml:space="preserve"> Recognition</w:t>
+      </w:r>
+      <w:r>
+        <w:rPr>
+          <w:rFonts w:eastAsia="Times New Roman" w:cs="Times New Roman"/>
+          <w:b/>
+          <w:sz w:val="24"/>
+          <w:szCs w:val="24"/>
+          <w:u w:val="single"/>
+          <w:lang w:eastAsia="en-CA"/>
+        </w:rPr>
+        <w:t xml:space="preserve"> Functionality</w:t>
+      </w:r>
+      <w:r>
+        <w:rPr>
+          <w:rFonts w:eastAsia="Times New Roman" w:cs="Times New Roman"/>
+          <w:b/>
+          <w:sz w:val="24"/>
+          <w:szCs w:val="24"/>
+          <w:u w:val="single"/>
+          <w:lang w:val="en-CA" w:eastAsia="en-CA"/>
+        </w:rPr>
+        <w:t> </w:t>
+      </w:r>
+    </w:p>
+    <w:tbl>
+      <w:tblPr>
+        <w:tblW w:w="0" w:type="dxa"/>
+        <w:tblBorders>
+          <w:top w:val="outset" w:sz="6" w:space="0" w:color="auto"/>
+          <w:left w:val="outset" w:sz="6" w:space="0" w:color="auto"/>
+          <w:bottom w:val="outset" w:sz="6" w:space="0" w:color="auto"/>
+          <w:right w:val="outset" w:sz="6" w:space="0" w:color="auto"/>
+        </w:tblBorders>
+        <w:tblCellMar>
+          <w:left w:w="0" w:type="dxa"/>
+          <w:right w:w="0" w:type="dxa"/>
+        </w:tblCellMar>
+        <w:tblLook w:val="04A0" w:firstRow="1" w:lastRow="0" w:firstColumn="1" w:lastColumn="0" w:noHBand="0" w:noVBand="1"/>
+      </w:tblPr>
+      <w:tblGrid>
+        <w:gridCol w:w="2340"/>
+        <w:gridCol w:w="2340"/>
+        <w:gridCol w:w="2340"/>
+        <w:gridCol w:w="2340"/>
+      </w:tblGrid>
+      <w:tr>
+        <w:tc>
+          <w:tcPr>
+            <w:tcW w:w="2340" w:type="dxa"/>
+            <w:tcBorders>
+              <w:top w:val="single" w:sz="6" w:space="0" w:color="000000"/>
+              <w:left w:val="single" w:sz="6" w:space="0" w:color="000000"/>
+              <w:bottom w:val="single" w:sz="6" w:space="0" w:color="000000"/>
+              <w:right w:val="single" w:sz="6" w:space="0" w:color="000000"/>
+            </w:tcBorders>
+            <w:shd w:val="clear" w:color="auto" w:fill="auto"/>
+            <w:hideMark/>
+          </w:tcPr>
+          <w:p>
+            <w:pPr>
+              <w:spacing w:after="0" w:line="240" w:lineRule="auto"/>
+              <w:textAlignment w:val="baseline"/>
+              <w:rPr>
+                <w:rFonts w:eastAsia="Times New Roman" w:cs="Times New Roman"/>
+                <w:sz w:val="24"/>
+                <w:szCs w:val="24"/>
+                <w:lang w:val="en-CA" w:eastAsia="en-CA"/>
+              </w:rPr>
+            </w:pPr>
+            <w:r>
+              <w:rPr>
+                <w:rFonts w:eastAsia="Times New Roman" w:cs="Times New Roman"/>
+                <w:b/>
+                <w:bCs/>
+                <w:lang w:eastAsia="en-CA"/>
+              </w:rPr>
+              <w:t>Test Condition</w:t>
+            </w:r>
+            <w:r>
+              <w:rPr>
+                <w:rFonts w:eastAsia="Times New Roman" w:cs="Times New Roman"/>
+                <w:lang w:val="en-CA" w:eastAsia="en-CA"/>
+              </w:rPr>
+              <w:t> </w:t>
+            </w:r>
+          </w:p>
+        </w:tc>
+        <w:tc>
+          <w:tcPr>
+            <w:tcW w:w="2340" w:type="dxa"/>
+            <w:tcBorders>
+              <w:top w:val="single" w:sz="6" w:space="0" w:color="000000"/>
+              <w:left w:val="nil"/>
+              <w:bottom w:val="single" w:sz="6" w:space="0" w:color="000000"/>
+              <w:right w:val="single" w:sz="6" w:space="0" w:color="000000"/>
+            </w:tcBorders>
+            <w:shd w:val="clear" w:color="auto" w:fill="auto"/>
+            <w:hideMark/>
+          </w:tcPr>
+          <w:p>
+            <w:pPr>
+              <w:spacing w:after="0" w:line="240" w:lineRule="auto"/>
+              <w:textAlignment w:val="baseline"/>
+              <w:rPr>
+                <w:rFonts w:eastAsia="Times New Roman" w:cs="Times New Roman"/>
+                <w:sz w:val="24"/>
+                <w:szCs w:val="24"/>
+                <w:lang w:val="en-CA" w:eastAsia="en-CA"/>
+              </w:rPr>
+            </w:pPr>
+            <w:r>
+              <w:rPr>
+                <w:rFonts w:eastAsia="Times New Roman" w:cs="Times New Roman"/>
+                <w:b/>
+                <w:bCs/>
+                <w:lang w:eastAsia="en-CA"/>
+              </w:rPr>
+              <w:t>Expected Result</w:t>
+            </w:r>
+            <w:r>
+              <w:rPr>
+                <w:rFonts w:eastAsia="Times New Roman" w:cs="Times New Roman"/>
+                <w:lang w:val="en-CA" w:eastAsia="en-CA"/>
+              </w:rPr>
+              <w:t> </w:t>
+            </w:r>
+          </w:p>
+        </w:tc>
+        <w:tc>
+          <w:tcPr>
+            <w:tcW w:w="2340" w:type="dxa"/>
+            <w:tcBorders>
+              <w:top w:val="single" w:sz="6" w:space="0" w:color="000000"/>
+              <w:left w:val="nil"/>
+              <w:bottom w:val="single" w:sz="6" w:space="0" w:color="000000"/>
+              <w:right w:val="single" w:sz="6" w:space="0" w:color="000000"/>
+            </w:tcBorders>
+            <w:shd w:val="clear" w:color="auto" w:fill="auto"/>
+            <w:hideMark/>
+          </w:tcPr>
+          <w:p>
+            <w:pPr>
+              <w:spacing w:after="0" w:line="240" w:lineRule="auto"/>
+              <w:textAlignment w:val="baseline"/>
+              <w:rPr>
+                <w:rFonts w:eastAsia="Times New Roman" w:cs="Times New Roman"/>
+                <w:sz w:val="24"/>
+                <w:szCs w:val="24"/>
+                <w:lang w:val="en-CA" w:eastAsia="en-CA"/>
+              </w:rPr>
+            </w:pPr>
+            <w:r>
+              <w:rPr>
+                <w:rFonts w:eastAsia="Times New Roman" w:cs="Times New Roman"/>
+                <w:b/>
+                <w:bCs/>
+                <w:lang w:eastAsia="en-CA"/>
+              </w:rPr>
+              <w:t>Passed</w:t>
+            </w:r>
+            <w:r>
+              <w:rPr>
+                <w:rFonts w:eastAsia="Times New Roman" w:cs="Times New Roman"/>
+                <w:lang w:val="en-CA" w:eastAsia="en-CA"/>
+              </w:rPr>
+              <w:t> </w:t>
+            </w:r>
+          </w:p>
+        </w:tc>
+        <w:tc>
+          <w:tcPr>
+            <w:tcW w:w="2340" w:type="dxa"/>
+            <w:tcBorders>
+              <w:top w:val="single" w:sz="6" w:space="0" w:color="000000"/>
+              <w:left w:val="nil"/>
+              <w:bottom w:val="single" w:sz="6" w:space="0" w:color="000000"/>
+              <w:right w:val="single" w:sz="6" w:space="0" w:color="000000"/>
+            </w:tcBorders>
+            <w:shd w:val="clear" w:color="auto" w:fill="auto"/>
+            <w:hideMark/>
+          </w:tcPr>
+          <w:p>
+            <w:pPr>
+              <w:spacing w:after="0" w:line="240" w:lineRule="auto"/>
+              <w:textAlignment w:val="baseline"/>
+              <w:rPr>
+                <w:rFonts w:eastAsia="Times New Roman" w:cs="Times New Roman"/>
+                <w:sz w:val="24"/>
+                <w:szCs w:val="24"/>
+                <w:lang w:val="en-CA" w:eastAsia="en-CA"/>
+              </w:rPr>
+            </w:pPr>
+            <w:r>
+              <w:rPr>
+                <w:rFonts w:eastAsia="Times New Roman" w:cs="Times New Roman"/>
+                <w:b/>
+                <w:bCs/>
+                <w:lang w:eastAsia="en-CA"/>
+              </w:rPr>
+              <w:t>Failed</w:t>
+            </w:r>
+            <w:r>
+              <w:rPr>
+                <w:rFonts w:eastAsia="Times New Roman" w:cs="Times New Roman"/>
+                <w:lang w:val="en-CA" w:eastAsia="en-CA"/>
+              </w:rPr>
+              <w:t> </w:t>
+            </w:r>
+          </w:p>
+        </w:tc>
+      </w:tr>
+      <w:tr>
+        <w:tc>
+          <w:tcPr>
+            <w:tcW w:w="2340" w:type="dxa"/>
+            <w:tcBorders>
+              <w:top w:val="nil"/>
+              <w:left w:val="single" w:sz="6" w:space="0" w:color="000000"/>
+              <w:bottom w:val="single" w:sz="6" w:space="0" w:color="000000"/>
+              <w:right w:val="single" w:sz="6" w:space="0" w:color="000000"/>
+            </w:tcBorders>
+            <w:shd w:val="clear" w:color="auto" w:fill="auto"/>
+            <w:hideMark/>
+          </w:tcPr>
+          <w:p>
+            <w:pPr>
+              <w:spacing w:after="0" w:line="240" w:lineRule="auto"/>
+              <w:textAlignment w:val="baseline"/>
+              <w:rPr>
+                <w:rFonts w:eastAsia="Times New Roman" w:cs="Times New Roman"/>
+                <w:sz w:val="24"/>
+                <w:szCs w:val="24"/>
+                <w:lang w:val="en-CA" w:eastAsia="en-CA"/>
+              </w:rPr>
+            </w:pPr>
+            <w:r>
+              <w:rPr>
+                <w:rFonts w:eastAsia="Times New Roman" w:cs="Times New Roman"/>
+                <w:lang w:eastAsia="en-CA"/>
+              </w:rPr>
+              <w:t>Validate that when user launches the application, user </w:t>
+            </w:r>
+            <w:proofErr w:type="gramStart"/>
+            <w:r>
+              <w:rPr>
+                <w:rFonts w:eastAsia="Times New Roman" w:cs="Times New Roman"/>
+                <w:lang w:eastAsia="en-CA"/>
+              </w:rPr>
+              <w:t>is able to</w:t>
+            </w:r>
+            <w:proofErr w:type="gramEnd"/>
+            <w:r>
+              <w:rPr>
+                <w:rFonts w:eastAsia="Times New Roman" w:cs="Times New Roman"/>
+                <w:lang w:eastAsia="en-CA"/>
+              </w:rPr>
+              <w:t> see the voice icon.</w:t>
+            </w:r>
+            <w:r>
+              <w:rPr>
+                <w:rFonts w:eastAsia="Times New Roman" w:cs="Times New Roman"/>
+                <w:lang w:val="en-CA" w:eastAsia="en-CA"/>
+              </w:rPr>
+              <w:t> </w:t>
+            </w:r>
+          </w:p>
+        </w:tc>
+        <w:tc>
+          <w:tcPr>
+            <w:tcW w:w="2340" w:type="dxa"/>
+            <w:tcBorders>
+              <w:top w:val="nil"/>
+              <w:left w:val="nil"/>
+              <w:bottom w:val="single" w:sz="6" w:space="0" w:color="000000"/>
+              <w:right w:val="single" w:sz="6" w:space="0" w:color="000000"/>
+            </w:tcBorders>
+            <w:shd w:val="clear" w:color="auto" w:fill="auto"/>
+            <w:hideMark/>
+          </w:tcPr>
+          <w:p>
+            <w:pPr>
+              <w:spacing w:after="0" w:line="240" w:lineRule="auto"/>
+              <w:textAlignment w:val="baseline"/>
+              <w:rPr>
+                <w:rFonts w:eastAsia="Times New Roman" w:cs="Times New Roman"/>
+                <w:sz w:val="24"/>
+                <w:szCs w:val="24"/>
+                <w:lang w:val="en-CA" w:eastAsia="en-CA"/>
+              </w:rPr>
+            </w:pPr>
+            <w:r>
+              <w:rPr>
+                <w:rFonts w:eastAsia="Times New Roman" w:cs="Times New Roman"/>
+                <w:lang w:eastAsia="en-CA"/>
+              </w:rPr>
+              <w:t>User should be able to view the voice icon at the top right corner of the screen</w:t>
+            </w:r>
+            <w:r>
+              <w:rPr>
+                <w:rFonts w:eastAsia="Times New Roman" w:cs="Times New Roman"/>
+                <w:lang w:val="en-CA" w:eastAsia="en-CA"/>
+              </w:rPr>
+              <w:t> </w:t>
+            </w:r>
+          </w:p>
+        </w:tc>
+        <w:tc>
+          <w:tcPr>
+            <w:tcW w:w="2340" w:type="dxa"/>
+            <w:tcBorders>
+              <w:top w:val="nil"/>
+              <w:left w:val="nil"/>
+              <w:bottom w:val="single" w:sz="6" w:space="0" w:color="000000"/>
+              <w:right w:val="single" w:sz="6" w:space="0" w:color="000000"/>
+            </w:tcBorders>
+            <w:shd w:val="clear" w:color="auto" w:fill="auto"/>
+            <w:hideMark/>
+          </w:tcPr>
+          <w:p>
+            <w:pPr>
+              <w:spacing w:after="0" w:line="240" w:lineRule="auto"/>
+              <w:textAlignment w:val="baseline"/>
+              <w:rPr>
+                <w:rFonts w:eastAsia="Times New Roman" w:cs="Times New Roman"/>
+                <w:sz w:val="24"/>
+                <w:szCs w:val="24"/>
+                <w:lang w:val="en-CA" w:eastAsia="en-CA"/>
+              </w:rPr>
+            </w:pPr>
+            <w:r>
+              <w:rPr>
+                <w:rFonts w:eastAsia="Times New Roman" w:cs="Times New Roman"/>
+                <w:lang w:eastAsia="en-CA"/>
+              </w:rPr>
+              <w:t> Yes</w:t>
+            </w:r>
+            <w:r>
+              <w:rPr>
+                <w:rFonts w:eastAsia="Times New Roman" w:cs="Times New Roman"/>
+                <w:lang w:val="en-CA" w:eastAsia="en-CA"/>
+              </w:rPr>
+              <w:t> </w:t>
+            </w:r>
+          </w:p>
+        </w:tc>
+        <w:tc>
+          <w:tcPr>
+            <w:tcW w:w="2340" w:type="dxa"/>
+            <w:tcBorders>
+              <w:top w:val="nil"/>
+              <w:left w:val="nil"/>
+              <w:bottom w:val="single" w:sz="6" w:space="0" w:color="000000"/>
+              <w:right w:val="single" w:sz="6" w:space="0" w:color="000000"/>
+            </w:tcBorders>
+            <w:shd w:val="clear" w:color="auto" w:fill="auto"/>
+            <w:hideMark/>
+          </w:tcPr>
+          <w:p>
+            <w:pPr>
+              <w:spacing w:after="0" w:line="240" w:lineRule="auto"/>
+              <w:textAlignment w:val="baseline"/>
+              <w:rPr>
+                <w:rFonts w:eastAsia="Times New Roman" w:cs="Times New Roman"/>
+                <w:sz w:val="24"/>
+                <w:szCs w:val="24"/>
+                <w:lang w:val="en-CA" w:eastAsia="en-CA"/>
+              </w:rPr>
+            </w:pPr>
+            <w:r>
+              <w:rPr>
+                <w:rFonts w:eastAsia="Times New Roman" w:cs="Times New Roman"/>
+                <w:lang w:eastAsia="en-CA"/>
+              </w:rPr>
+              <w:t> </w:t>
+            </w:r>
+            <w:r>
+              <w:rPr>
+                <w:rFonts w:eastAsia="Times New Roman" w:cs="Times New Roman"/>
+                <w:lang w:val="en-CA" w:eastAsia="en-CA"/>
+              </w:rPr>
+              <w:t> </w:t>
+            </w:r>
+          </w:p>
+          <w:p>
+            <w:pPr>
+              <w:spacing w:after="0" w:line="240" w:lineRule="auto"/>
+              <w:textAlignment w:val="baseline"/>
+              <w:rPr>
+                <w:rFonts w:eastAsia="Times New Roman" w:cs="Times New Roman"/>
+                <w:sz w:val="24"/>
+                <w:szCs w:val="24"/>
+                <w:lang w:val="en-CA" w:eastAsia="en-CA"/>
+              </w:rPr>
+            </w:pPr>
+            <w:r>
+              <w:rPr>
+                <w:rFonts w:eastAsia="Times New Roman" w:cs="Times New Roman"/>
+                <w:lang w:val="en-CA" w:eastAsia="en-CA"/>
+              </w:rPr>
+              <w:t> </w:t>
+            </w:r>
+          </w:p>
+          <w:p>
+            <w:pPr>
+              <w:spacing w:after="0" w:line="240" w:lineRule="auto"/>
+              <w:textAlignment w:val="baseline"/>
+              <w:rPr>
+                <w:rFonts w:eastAsia="Times New Roman" w:cs="Times New Roman"/>
+                <w:sz w:val="24"/>
+                <w:szCs w:val="24"/>
+                <w:lang w:val="en-CA" w:eastAsia="en-CA"/>
+              </w:rPr>
+            </w:pPr>
+            <w:r>
+              <w:rPr>
+                <w:rFonts w:eastAsia="Times New Roman" w:cs="Times New Roman"/>
+                <w:lang w:val="en-CA" w:eastAsia="en-CA"/>
+              </w:rPr>
+              <w:t> </w:t>
+            </w:r>
+          </w:p>
+          <w:p>
+            <w:pPr>
+              <w:spacing w:after="0" w:line="240" w:lineRule="auto"/>
+              <w:textAlignment w:val="baseline"/>
+              <w:rPr>
+                <w:rFonts w:eastAsia="Times New Roman" w:cs="Times New Roman"/>
+                <w:sz w:val="24"/>
+                <w:szCs w:val="24"/>
+                <w:lang w:val="en-CA" w:eastAsia="en-CA"/>
+              </w:rPr>
+            </w:pPr>
+            <w:r>
+              <w:rPr>
+                <w:rFonts w:eastAsia="Times New Roman" w:cs="Times New Roman"/>
+                <w:lang w:val="en-CA" w:eastAsia="en-CA"/>
+              </w:rPr>
+              <w:t> </w:t>
+            </w:r>
+          </w:p>
+        </w:tc>
+      </w:tr>
+      <w:tr>
+        <w:tc>
+          <w:tcPr>
+            <w:tcW w:w="2340" w:type="dxa"/>
+            <w:tcBorders>
+              <w:top w:val="nil"/>
+              <w:left w:val="single" w:sz="6" w:space="0" w:color="000000"/>
+              <w:bottom w:val="single" w:sz="6" w:space="0" w:color="000000"/>
+              <w:right w:val="single" w:sz="6" w:space="0" w:color="000000"/>
+            </w:tcBorders>
+            <w:shd w:val="clear" w:color="auto" w:fill="auto"/>
+            <w:hideMark/>
+          </w:tcPr>
+          <w:p>
+            <w:pPr>
+              <w:spacing w:after="0" w:line="240" w:lineRule="auto"/>
+              <w:textAlignment w:val="baseline"/>
+              <w:rPr>
+                <w:rFonts w:eastAsia="Times New Roman" w:cs="Times New Roman"/>
+                <w:sz w:val="24"/>
+                <w:szCs w:val="24"/>
+                <w:lang w:val="en-CA" w:eastAsia="en-CA"/>
+              </w:rPr>
+            </w:pPr>
+            <w:r>
+              <w:rPr>
+                <w:rFonts w:eastAsia="Times New Roman" w:cs="Times New Roman"/>
+                <w:lang w:eastAsia="en-CA"/>
+              </w:rPr>
+              <w:t>Validate that when user clicks on voice icon, user is able </w:t>
+            </w:r>
+            <w:proofErr w:type="gramStart"/>
+            <w:r>
+              <w:rPr>
+                <w:rFonts w:eastAsia="Times New Roman" w:cs="Times New Roman"/>
+                <w:lang w:eastAsia="en-CA"/>
+              </w:rPr>
+              <w:t>to  provide</w:t>
+            </w:r>
+            <w:proofErr w:type="gramEnd"/>
+            <w:r>
+              <w:rPr>
+                <w:rFonts w:eastAsia="Times New Roman" w:cs="Times New Roman"/>
+                <w:lang w:eastAsia="en-CA"/>
+              </w:rPr>
+              <w:t> his input through voice</w:t>
+            </w:r>
+            <w:r>
+              <w:rPr>
+                <w:rFonts w:eastAsia="Times New Roman" w:cs="Times New Roman"/>
+                <w:lang w:val="en-CA" w:eastAsia="en-CA"/>
+              </w:rPr>
+              <w:t> </w:t>
+            </w:r>
+          </w:p>
+        </w:tc>
+        <w:tc>
+          <w:tcPr>
+            <w:tcW w:w="2340" w:type="dxa"/>
+            <w:tcBorders>
+              <w:top w:val="nil"/>
+              <w:left w:val="nil"/>
+              <w:bottom w:val="single" w:sz="6" w:space="0" w:color="000000"/>
+              <w:right w:val="single" w:sz="6" w:space="0" w:color="000000"/>
+            </w:tcBorders>
+            <w:shd w:val="clear" w:color="auto" w:fill="auto"/>
+            <w:hideMark/>
+          </w:tcPr>
+          <w:p>
+            <w:pPr>
+              <w:spacing w:after="0" w:line="240" w:lineRule="auto"/>
+              <w:textAlignment w:val="baseline"/>
+              <w:rPr>
+                <w:rFonts w:eastAsia="Times New Roman" w:cs="Times New Roman"/>
+                <w:sz w:val="24"/>
+                <w:szCs w:val="24"/>
+                <w:lang w:val="en-CA" w:eastAsia="en-CA"/>
+              </w:rPr>
+            </w:pPr>
+            <w:r>
+              <w:rPr>
+                <w:rFonts w:eastAsia="Times New Roman" w:cs="Times New Roman"/>
+                <w:lang w:eastAsia="en-CA"/>
+              </w:rPr>
+              <w:t>User should be able </w:t>
+            </w:r>
+            <w:proofErr w:type="gramStart"/>
+            <w:r>
+              <w:rPr>
+                <w:rFonts w:eastAsia="Times New Roman" w:cs="Times New Roman"/>
+                <w:lang w:eastAsia="en-CA"/>
+              </w:rPr>
+              <w:t>to  provide</w:t>
+            </w:r>
+            <w:proofErr w:type="gramEnd"/>
+            <w:r>
+              <w:rPr>
+                <w:rFonts w:eastAsia="Times New Roman" w:cs="Times New Roman"/>
+                <w:lang w:eastAsia="en-CA"/>
+              </w:rPr>
+              <w:t> his input through voice </w:t>
+            </w:r>
+            <w:r>
+              <w:rPr>
+                <w:rFonts w:eastAsia="Times New Roman" w:cs="Times New Roman"/>
+                <w:lang w:val="en-CA" w:eastAsia="en-CA"/>
+              </w:rPr>
+              <w:t> </w:t>
+            </w:r>
+          </w:p>
+        </w:tc>
+        <w:tc>
+          <w:tcPr>
+            <w:tcW w:w="2340" w:type="dxa"/>
+            <w:tcBorders>
+              <w:top w:val="nil"/>
+              <w:left w:val="nil"/>
+              <w:bottom w:val="single" w:sz="6" w:space="0" w:color="000000"/>
+              <w:right w:val="single" w:sz="6" w:space="0" w:color="000000"/>
+            </w:tcBorders>
+            <w:shd w:val="clear" w:color="auto" w:fill="auto"/>
+            <w:hideMark/>
+          </w:tcPr>
+          <w:p>
+            <w:pPr>
+              <w:spacing w:after="0" w:line="240" w:lineRule="auto"/>
+              <w:textAlignment w:val="baseline"/>
+              <w:rPr>
+                <w:rFonts w:eastAsia="Times New Roman" w:cs="Times New Roman"/>
+                <w:sz w:val="24"/>
+                <w:szCs w:val="24"/>
+                <w:lang w:val="en-CA" w:eastAsia="en-CA"/>
+              </w:rPr>
+            </w:pPr>
+            <w:r>
+              <w:rPr>
+                <w:rFonts w:eastAsia="Times New Roman" w:cs="Times New Roman"/>
+                <w:lang w:eastAsia="en-CA"/>
+              </w:rPr>
+              <w:t>Yes</w:t>
+            </w:r>
+            <w:r>
+              <w:rPr>
+                <w:rFonts w:eastAsia="Times New Roman" w:cs="Times New Roman"/>
+                <w:lang w:val="en-CA" w:eastAsia="en-CA"/>
+              </w:rPr>
+              <w:t> </w:t>
+            </w:r>
+          </w:p>
+        </w:tc>
+        <w:tc>
+          <w:tcPr>
+            <w:tcW w:w="2340" w:type="dxa"/>
+            <w:tcBorders>
+              <w:top w:val="nil"/>
+              <w:left w:val="nil"/>
+              <w:bottom w:val="single" w:sz="6" w:space="0" w:color="000000"/>
+              <w:right w:val="single" w:sz="6" w:space="0" w:color="000000"/>
+            </w:tcBorders>
+            <w:shd w:val="clear" w:color="auto" w:fill="auto"/>
+            <w:hideMark/>
+          </w:tcPr>
+          <w:p>
+            <w:pPr>
+              <w:spacing w:after="0" w:line="240" w:lineRule="auto"/>
+              <w:textAlignment w:val="baseline"/>
+              <w:rPr>
+                <w:rFonts w:eastAsia="Times New Roman" w:cs="Times New Roman"/>
+                <w:sz w:val="24"/>
+                <w:szCs w:val="24"/>
+                <w:lang w:val="en-CA" w:eastAsia="en-CA"/>
+              </w:rPr>
+            </w:pPr>
+            <w:r>
+              <w:rPr>
+                <w:rFonts w:eastAsia="Times New Roman" w:cs="Times New Roman"/>
+                <w:lang w:val="en-CA" w:eastAsia="en-CA"/>
+              </w:rPr>
+              <w:t> </w:t>
+            </w:r>
+          </w:p>
+        </w:tc>
+      </w:tr>
+      <w:tr>
+        <w:tc>
+          <w:tcPr>
+            <w:tcW w:w="2340" w:type="dxa"/>
+            <w:tcBorders>
+              <w:top w:val="nil"/>
+              <w:left w:val="single" w:sz="6" w:space="0" w:color="000000"/>
+              <w:bottom w:val="single" w:sz="6" w:space="0" w:color="000000"/>
+              <w:right w:val="single" w:sz="6" w:space="0" w:color="000000"/>
+            </w:tcBorders>
+            <w:shd w:val="clear" w:color="auto" w:fill="auto"/>
+            <w:hideMark/>
+          </w:tcPr>
+          <w:p>
+            <w:pPr>
+              <w:spacing w:after="0" w:line="240" w:lineRule="auto"/>
+              <w:textAlignment w:val="baseline"/>
+              <w:rPr>
+                <w:rFonts w:eastAsia="Times New Roman" w:cs="Times New Roman"/>
+                <w:sz w:val="24"/>
+                <w:szCs w:val="24"/>
+                <w:lang w:val="en-CA" w:eastAsia="en-CA"/>
+              </w:rPr>
+            </w:pPr>
+            <w:r>
+              <w:rPr>
+                <w:rFonts w:eastAsia="Times New Roman" w:cs="Times New Roman"/>
+                <w:lang w:eastAsia="en-CA"/>
+              </w:rPr>
+              <w:t>Validate that the user input is displayed in the search box</w:t>
+            </w:r>
+            <w:r>
+              <w:rPr>
+                <w:rFonts w:eastAsia="Times New Roman" w:cs="Times New Roman"/>
+                <w:lang w:val="en-CA" w:eastAsia="en-CA"/>
+              </w:rPr>
+              <w:t> </w:t>
+            </w:r>
+          </w:p>
+        </w:tc>
+        <w:tc>
+          <w:tcPr>
+            <w:tcW w:w="2340" w:type="dxa"/>
+            <w:tcBorders>
+              <w:top w:val="nil"/>
+              <w:left w:val="nil"/>
+              <w:bottom w:val="single" w:sz="6" w:space="0" w:color="000000"/>
+              <w:right w:val="single" w:sz="6" w:space="0" w:color="000000"/>
+            </w:tcBorders>
+            <w:shd w:val="clear" w:color="auto" w:fill="auto"/>
+            <w:hideMark/>
+          </w:tcPr>
+          <w:p>
+            <w:pPr>
+              <w:spacing w:after="0" w:line="240" w:lineRule="auto"/>
+              <w:textAlignment w:val="baseline"/>
+              <w:rPr>
+                <w:rFonts w:eastAsia="Times New Roman" w:cs="Times New Roman"/>
+                <w:sz w:val="24"/>
+                <w:szCs w:val="24"/>
+                <w:lang w:val="en-CA" w:eastAsia="en-CA"/>
+              </w:rPr>
+            </w:pPr>
+            <w:r>
+              <w:rPr>
+                <w:rFonts w:eastAsia="Times New Roman" w:cs="Times New Roman"/>
+                <w:lang w:eastAsia="en-CA"/>
+              </w:rPr>
+              <w:t>User input should be displayed in the search box.</w:t>
+            </w:r>
+            <w:r>
+              <w:rPr>
+                <w:rFonts w:eastAsia="Times New Roman" w:cs="Times New Roman"/>
+                <w:lang w:val="en-CA" w:eastAsia="en-CA"/>
+              </w:rPr>
+              <w:t> </w:t>
+            </w:r>
+          </w:p>
+        </w:tc>
+        <w:tc>
+          <w:tcPr>
+            <w:tcW w:w="2340" w:type="dxa"/>
+            <w:tcBorders>
+              <w:top w:val="nil"/>
+              <w:left w:val="nil"/>
+              <w:bottom w:val="single" w:sz="6" w:space="0" w:color="000000"/>
+              <w:right w:val="single" w:sz="6" w:space="0" w:color="000000"/>
+            </w:tcBorders>
+            <w:shd w:val="clear" w:color="auto" w:fill="auto"/>
+            <w:hideMark/>
+          </w:tcPr>
+          <w:p>
+            <w:pPr>
+              <w:spacing w:after="0" w:line="240" w:lineRule="auto"/>
+              <w:textAlignment w:val="baseline"/>
+              <w:rPr>
+                <w:rFonts w:eastAsia="Times New Roman" w:cs="Times New Roman"/>
+                <w:sz w:val="24"/>
+                <w:szCs w:val="24"/>
+                <w:lang w:val="en-CA" w:eastAsia="en-CA"/>
+              </w:rPr>
+            </w:pPr>
+            <w:r>
+              <w:rPr>
+                <w:rFonts w:eastAsia="Times New Roman" w:cs="Times New Roman"/>
+                <w:lang w:eastAsia="en-CA"/>
+              </w:rPr>
+              <w:t>Yes</w:t>
+            </w:r>
+            <w:r>
+              <w:rPr>
+                <w:rFonts w:eastAsia="Times New Roman" w:cs="Times New Roman"/>
+                <w:lang w:val="en-CA" w:eastAsia="en-CA"/>
+              </w:rPr>
+              <w:t> </w:t>
+            </w:r>
+          </w:p>
+        </w:tc>
+        <w:tc>
+          <w:tcPr>
+            <w:tcW w:w="2340" w:type="dxa"/>
+            <w:tcBorders>
+              <w:top w:val="nil"/>
+              <w:left w:val="nil"/>
+              <w:bottom w:val="single" w:sz="6" w:space="0" w:color="000000"/>
+              <w:right w:val="single" w:sz="6" w:space="0" w:color="000000"/>
+            </w:tcBorders>
+            <w:shd w:val="clear" w:color="auto" w:fill="auto"/>
+            <w:hideMark/>
+          </w:tcPr>
+          <w:p>
+            <w:pPr>
+              <w:spacing w:after="0" w:line="240" w:lineRule="auto"/>
+              <w:textAlignment w:val="baseline"/>
+              <w:rPr>
+                <w:rFonts w:eastAsia="Times New Roman" w:cs="Times New Roman"/>
+                <w:sz w:val="24"/>
+                <w:szCs w:val="24"/>
+                <w:lang w:val="en-CA" w:eastAsia="en-CA"/>
+              </w:rPr>
+            </w:pPr>
+            <w:r>
+              <w:rPr>
+                <w:rFonts w:eastAsia="Times New Roman" w:cs="Times New Roman"/>
+                <w:lang w:val="en-CA" w:eastAsia="en-CA"/>
+              </w:rPr>
+              <w:t> </w:t>
+            </w:r>
+          </w:p>
+        </w:tc>
+      </w:tr>
+      <w:tr>
+        <w:tc>
+          <w:tcPr>
+            <w:tcW w:w="2340" w:type="dxa"/>
+            <w:tcBorders>
+              <w:top w:val="nil"/>
+              <w:left w:val="single" w:sz="6" w:space="0" w:color="000000"/>
+              <w:bottom w:val="single" w:sz="6" w:space="0" w:color="000000"/>
+              <w:right w:val="single" w:sz="6" w:space="0" w:color="000000"/>
+            </w:tcBorders>
+            <w:shd w:val="clear" w:color="auto" w:fill="auto"/>
+            <w:hideMark/>
+          </w:tcPr>
+          <w:p>
+            <w:pPr>
+              <w:spacing w:after="0" w:line="240" w:lineRule="auto"/>
+              <w:textAlignment w:val="baseline"/>
+              <w:rPr>
+                <w:rFonts w:eastAsia="Times New Roman" w:cs="Times New Roman"/>
+                <w:sz w:val="24"/>
+                <w:szCs w:val="24"/>
+                <w:lang w:val="en-CA" w:eastAsia="en-CA"/>
+              </w:rPr>
+            </w:pPr>
+            <w:r>
+              <w:rPr>
+                <w:rFonts w:eastAsia="Times New Roman" w:cs="Times New Roman"/>
+                <w:lang w:val="en-CA" w:eastAsia="en-CA"/>
+              </w:rPr>
+              <w:t> </w:t>
+            </w:r>
+            <w:bookmarkStart w:id="6" w:name="_GoBack"/>
+            <w:bookmarkEnd w:id="6"/>
+          </w:p>
+        </w:tc>
+        <w:tc>
+          <w:tcPr>
+            <w:tcW w:w="2340" w:type="dxa"/>
+            <w:tcBorders>
+              <w:top w:val="nil"/>
+              <w:left w:val="nil"/>
+              <w:bottom w:val="single" w:sz="6" w:space="0" w:color="000000"/>
+              <w:right w:val="single" w:sz="6" w:space="0" w:color="000000"/>
+            </w:tcBorders>
+            <w:shd w:val="clear" w:color="auto" w:fill="auto"/>
+            <w:hideMark/>
+          </w:tcPr>
+          <w:p>
+            <w:pPr>
+              <w:spacing w:after="0" w:line="240" w:lineRule="auto"/>
+              <w:textAlignment w:val="baseline"/>
+              <w:rPr>
+                <w:rFonts w:eastAsia="Times New Roman" w:cs="Times New Roman"/>
+                <w:sz w:val="24"/>
+                <w:szCs w:val="24"/>
+                <w:lang w:val="en-CA" w:eastAsia="en-CA"/>
+              </w:rPr>
+            </w:pPr>
+            <w:r>
+              <w:rPr>
+                <w:rFonts w:eastAsia="Times New Roman" w:cs="Times New Roman"/>
+                <w:lang w:val="en-CA" w:eastAsia="en-CA"/>
+              </w:rPr>
+              <w:t> </w:t>
+            </w:r>
+          </w:p>
+        </w:tc>
+        <w:tc>
+          <w:tcPr>
+            <w:tcW w:w="2340" w:type="dxa"/>
+            <w:tcBorders>
+              <w:top w:val="nil"/>
+              <w:left w:val="nil"/>
+              <w:bottom w:val="single" w:sz="6" w:space="0" w:color="000000"/>
+              <w:right w:val="single" w:sz="6" w:space="0" w:color="000000"/>
+            </w:tcBorders>
+            <w:shd w:val="clear" w:color="auto" w:fill="auto"/>
+            <w:hideMark/>
+          </w:tcPr>
+          <w:p>
+            <w:pPr>
+              <w:spacing w:after="0" w:line="240" w:lineRule="auto"/>
+              <w:textAlignment w:val="baseline"/>
+              <w:rPr>
+                <w:rFonts w:eastAsia="Times New Roman" w:cs="Times New Roman"/>
+                <w:sz w:val="24"/>
+                <w:szCs w:val="24"/>
+                <w:lang w:val="en-CA" w:eastAsia="en-CA"/>
+              </w:rPr>
+            </w:pPr>
+            <w:r>
+              <w:rPr>
+                <w:rFonts w:eastAsia="Times New Roman" w:cs="Times New Roman"/>
+                <w:lang w:val="en-CA" w:eastAsia="en-CA"/>
+              </w:rPr>
+              <w:t> </w:t>
+            </w:r>
+          </w:p>
+        </w:tc>
+        <w:tc>
+          <w:tcPr>
+            <w:tcW w:w="2340" w:type="dxa"/>
+            <w:tcBorders>
+              <w:top w:val="nil"/>
+              <w:left w:val="nil"/>
+              <w:bottom w:val="single" w:sz="6" w:space="0" w:color="000000"/>
+              <w:right w:val="single" w:sz="6" w:space="0" w:color="000000"/>
+            </w:tcBorders>
+            <w:shd w:val="clear" w:color="auto" w:fill="auto"/>
+            <w:hideMark/>
+          </w:tcPr>
+          <w:p>
+            <w:pPr>
+              <w:spacing w:after="0" w:line="240" w:lineRule="auto"/>
+              <w:textAlignment w:val="baseline"/>
+              <w:rPr>
+                <w:rFonts w:eastAsia="Times New Roman" w:cs="Times New Roman"/>
+                <w:sz w:val="24"/>
+                <w:szCs w:val="24"/>
+                <w:lang w:val="en-CA" w:eastAsia="en-CA"/>
+              </w:rPr>
+            </w:pPr>
+            <w:r>
+              <w:rPr>
+                <w:rFonts w:eastAsia="Times New Roman" w:cs="Times New Roman"/>
+                <w:lang w:val="en-CA" w:eastAsia="en-CA"/>
+              </w:rPr>
+              <w:t> </w:t>
+            </w:r>
+          </w:p>
+        </w:tc>
+      </w:tr>
+    </w:tbl>
+    <w:p/>
+    <w:p>
+      <w:pPr>
         <w:pStyle w:val="paragraph"/>
         <w:spacing w:before="0" w:beforeAutospacing="0" w:after="0" w:afterAutospacing="0"/>
         <w:jc w:val="both"/>
@@ -5941,7 +6940,7 @@
           <w:szCs w:val="28"/>
         </w:rPr>
       </w:pPr>
-      <w:bookmarkStart w:id="6" w:name="_Toc528770278"/>
+      <w:bookmarkStart w:id="7" w:name="_Toc528770278"/>
       <w:r>
         <w:rPr>
           <w:rStyle w:val="normaltextrun"/>
@@ -5963,17 +6962,17 @@
         <w:lastRenderedPageBreak/>
         <w:t>Design</w:t>
       </w:r>
-      <w:bookmarkEnd w:id="6"/>
+      <w:bookmarkEnd w:id="7"/>
     </w:p>
     <w:p>
       <w:pPr>
         <w:pStyle w:val="Heading2"/>
       </w:pPr>
-      <w:bookmarkStart w:id="7" w:name="_Toc528770279"/>
+      <w:bookmarkStart w:id="8" w:name="_Toc528770279"/>
       <w:r>
         <w:t>Project architecture</w:t>
       </w:r>
-      <w:bookmarkEnd w:id="7"/>
+      <w:bookmarkEnd w:id="8"/>
     </w:p>
     <w:p>
       <w:pPr>
@@ -6010,7 +7009,7 @@
           <w:rFonts w:eastAsia="Times New Roman" w:cs="Times New Roman"/>
           <w:lang w:eastAsia="en-CA"/>
         </w:rPr>
-        <w:t>The Model-View-Controller (MVC) is an architectural pattern that separates an application into three main logical components: the model, the view, and the controller. Each of these components are built to handle specific development aspects of an application. MVC is one of the most frequently used industry-standard web development framework to create scalable and extensible projects</w:t>
+        <w:t>The Model-View-Controller (MVC) is an architectural pattern that separates an application into three main logical components: the model, the view, and the controller. Each of these components are built to handle specific development aspects of an application. MVC is one of the most frequently used industry-standard web development framework to create scalable and extensible </w:t>
       </w:r>
       <w:proofErr w:type="gramStart"/>
       <w:r>
@@ -6018,7 +7017,7 @@
           <w:rFonts w:eastAsia="Times New Roman" w:cs="Times New Roman"/>
           <w:lang w:eastAsia="en-CA"/>
         </w:rPr>
-        <w:t>.[</w:t>
+        <w:t>projects.[</w:t>
       </w:r>
       <w:proofErr w:type="gramEnd"/>
       <w:r>
@@ -6111,7 +7110,7 @@
                     <a:blip r:embed="rId12" cstate="print">
                       <a:extLst>
                         <a:ext uri="{28A0092B-C50C-407E-A947-70E740481C1C}">
-                          <a14:useLocalDpi xmlns:a14="http://schemas.microsoft.com/office/drawing/2010/main" xmlns:wps="http://schemas.microsoft.com/office/word/2010/wordprocessingShape" xmlns:wpi="http://schemas.microsoft.com/office/word/2010/wordprocessingInk" xmlns:wpg="http://schemas.microsoft.com/office/word/2010/wordprocessingGroup" xmlns:w16se="http://schemas.microsoft.com/office/word/2015/wordml/symex" xmlns:w16cid="http://schemas.microsoft.com/office/word/2016/wordml/cid" xmlns:w15="http://schemas.microsoft.com/office/word/2012/wordml" xmlns:w14="http://schemas.microsoft.com/office/word/2010/wordml" xmlns:w="http://schemas.openxmlformats.org/wordprocessingml/2006/main" xmlns:w10="urn:schemas-microsoft-com:office:word" xmlns:wp14="http://schemas.microsoft.com/office/word/2010/wordprocessingDrawing" xmlns:v="urn:schemas-microsoft-com:vml" xmlns:o="urn:schemas-microsoft-com:office:office" xmlns:am3d="http://schemas.microsoft.com/office/drawing/2017/model3d" xmlns:aink="http://schemas.microsoft.com/office/drawing/2016/ink" xmlns:mc="http://schemas.openxmlformats.org/markup-compatibility/2006" xmlns:cx8="http://schemas.microsoft.com/office/drawing/2016/5/14/chartex" xmlns:cx7="http://schemas.microsoft.com/office/drawing/2016/5/13/chartex" xmlns:cx6="http://schemas.microsoft.com/office/drawing/2016/5/12/chartex" xmlns:cx5="http://schemas.microsoft.com/office/drawing/2016/5/11/chartex" xmlns:cx4="http://schemas.microsoft.com/office/drawing/2016/5/10/chartex" xmlns:cx3="http://schemas.microsoft.com/office/drawing/2016/5/9/chartex" xmlns:cx2="http://schemas.microsoft.com/office/drawing/2015/10/21/chartex" xmlns:cx1="http://schemas.microsoft.com/office/drawing/2015/9/8/chartex" xmlns:cx="http://schemas.microsoft.com/office/drawing/2014/chartex" xmlns:wpc="http://schemas.microsoft.com/office/word/2010/wordprocessingCanvas" xmlns="" val="0"/>
+                          <a14:useLocalDpi xmlns:a14="http://schemas.microsoft.com/office/drawing/2010/main" val="0"/>
                         </a:ext>
                       </a:extLst>
                     </a:blip>
@@ -6291,45 +7290,38 @@
         <w:t>For our Project we have different screens for e.g. We have Main menu screen where user will be presented with the options like News.5 Things to </w:t>
       </w:r>
       <w:proofErr w:type="spellStart"/>
+      <w:proofErr w:type="gramStart"/>
       <w:r>
         <w:rPr>
           <w:rFonts w:eastAsia="Times New Roman" w:cs="Times New Roman"/>
           <w:lang w:eastAsia="en-CA"/>
         </w:rPr>
-        <w:t>Do</w:t>
-      </w:r>
-      <w:proofErr w:type="gramStart"/>
+        <w:t>Do,Cost</w:t>
+      </w:r>
+      <w:proofErr w:type="spellEnd"/>
+      <w:proofErr w:type="gramEnd"/>
       <w:r>
         <w:rPr>
           <w:rFonts w:eastAsia="Times New Roman" w:cs="Times New Roman"/>
           <w:lang w:eastAsia="en-CA"/>
         </w:rPr>
-        <w:t>,Cost</w:t>
-      </w:r>
-      <w:proofErr w:type="spellEnd"/>
-      <w:proofErr w:type="gramEnd"/>
+        <w:t> Of Living. Services and Immigration Info. </w:t>
+      </w:r>
+      <w:proofErr w:type="gramStart"/>
       <w:r>
         <w:rPr>
           <w:rFonts w:eastAsia="Times New Roman" w:cs="Times New Roman"/>
           <w:lang w:eastAsia="en-CA"/>
         </w:rPr>
-        <w:t> Of Living. Services and Immigration Info. </w:t>
-      </w:r>
-      <w:proofErr w:type="gramStart"/>
+        <w:t>so as to</w:t>
+      </w:r>
+      <w:proofErr w:type="gramEnd"/>
       <w:r>
         <w:rPr>
           <w:rFonts w:eastAsia="Times New Roman" w:cs="Times New Roman"/>
           <w:lang w:eastAsia="en-CA"/>
         </w:rPr>
-        <w:t>so</w:t>
-      </w:r>
-      <w:proofErr w:type="gramEnd"/>
-      <w:r>
-        <w:rPr>
-          <w:rFonts w:eastAsia="Times New Roman" w:cs="Times New Roman"/>
-          <w:lang w:eastAsia="en-CA"/>
-        </w:rPr>
-        <w:t xml:space="preserve"> as to navigate to that particular section. Similarly, we have designed screen for other sections as well like if user navigates to Immigration Info section, he will be able to view other options pertaining to that. </w:t>
+        <w:t> navigate to that particular section. Similarly, we have designed screen for other sections as well like if user navigates to Immigration Info section, he will be able to view other options pertaining to that. </w:t>
       </w:r>
       <w:r>
         <w:rPr>
@@ -6493,39 +7485,39 @@
           <w:rFonts w:eastAsia="Times New Roman" w:cs="Times New Roman"/>
           <w:lang w:eastAsia="en-CA"/>
         </w:rPr>
-        <w:t xml:space="preserve">For now we have used News Handler and Recommended Places </w:t>
-      </w:r>
-      <w:proofErr w:type="spellStart"/>
+        <w:t xml:space="preserve">For </w:t>
+      </w:r>
+      <w:proofErr w:type="gramStart"/>
       <w:r>
         <w:rPr>
           <w:rFonts w:eastAsia="Times New Roman" w:cs="Times New Roman"/>
           <w:lang w:eastAsia="en-CA"/>
         </w:rPr>
-        <w:t>Handler.Adapters</w:t>
-      </w:r>
-      <w:proofErr w:type="spellEnd"/>
+        <w:t>now</w:t>
+      </w:r>
+      <w:proofErr w:type="gramEnd"/>
       <w:r>
         <w:rPr>
           <w:rFonts w:eastAsia="Times New Roman" w:cs="Times New Roman"/>
           <w:lang w:eastAsia="en-CA"/>
         </w:rPr>
-        <w:t xml:space="preserve"> used </w:t>
-      </w:r>
-      <w:proofErr w:type="gramStart"/>
+        <w:t xml:space="preserve"> we have used News Handler and Recommended Places </w:t>
+      </w:r>
+      <w:proofErr w:type="spellStart"/>
       <w:r>
         <w:rPr>
           <w:rFonts w:eastAsia="Times New Roman" w:cs="Times New Roman"/>
           <w:lang w:eastAsia="en-CA"/>
         </w:rPr>
-        <w:t>are</w:t>
-      </w:r>
-      <w:proofErr w:type="gramEnd"/>
+        <w:t>Handler.Adapters</w:t>
+      </w:r>
+      <w:proofErr w:type="spellEnd"/>
       <w:r>
         <w:rPr>
           <w:rFonts w:eastAsia="Times New Roman" w:cs="Times New Roman"/>
           <w:lang w:eastAsia="en-CA"/>
         </w:rPr>
-        <w:t xml:space="preserve"> News Card Adapter and Recommended Places Adapter.</w:t>
+        <w:t xml:space="preserve"> used are News Card Adapter and Recommended Places Adapter.</w:t>
       </w:r>
     </w:p>
     <w:p>
@@ -6599,8 +7591,6 @@
           <w:lang w:eastAsia="en-CA"/>
         </w:rPr>
       </w:pPr>
-      <w:bookmarkStart w:id="8" w:name="_GoBack"/>
-      <w:bookmarkEnd w:id="8"/>
       <w:r>
         <w:rPr>
           <w:rFonts w:eastAsia="Times New Roman" w:cs="Times New Roman"/>
@@ -6891,7 +7881,7 @@
           <w:insideH w:val="none" w:sz="0" w:space="0" w:color="auto"/>
           <w:insideV w:val="none" w:sz="0" w:space="0" w:color="auto"/>
         </w:tblBorders>
-        <w:tblLook w:val="04A0"/>
+        <w:tblLook w:val="04A0" w:firstRow="1" w:lastRow="0" w:firstColumn="1" w:lastColumn="0" w:noHBand="0" w:noVBand="1"/>
       </w:tblPr>
       <w:tblGrid>
         <w:gridCol w:w="3192"/>
@@ -6930,7 +7920,7 @@
                           <a:blip r:embed="rId16" cstate="print">
                             <a:extLst>
                               <a:ext uri="{28A0092B-C50C-407E-A947-70E740481C1C}">
-                                <a14:useLocalDpi xmlns:a14="http://schemas.microsoft.com/office/drawing/2010/main" xmlns:wps="http://schemas.microsoft.com/office/word/2010/wordprocessingShape" xmlns:wpi="http://schemas.microsoft.com/office/word/2010/wordprocessingInk" xmlns:wpg="http://schemas.microsoft.com/office/word/2010/wordprocessingGroup" xmlns:w16se="http://schemas.microsoft.com/office/word/2015/wordml/symex" xmlns:w16cid="http://schemas.microsoft.com/office/word/2016/wordml/cid" xmlns:w15="http://schemas.microsoft.com/office/word/2012/wordml" xmlns:w14="http://schemas.microsoft.com/office/word/2010/wordml" xmlns:w="http://schemas.openxmlformats.org/wordprocessingml/2006/main" xmlns:w10="urn:schemas-microsoft-com:office:word" xmlns:wp14="http://schemas.microsoft.com/office/word/2010/wordprocessingDrawing" xmlns:v="urn:schemas-microsoft-com:vml" xmlns:o="urn:schemas-microsoft-com:office:office" xmlns:am3d="http://schemas.microsoft.com/office/drawing/2017/model3d" xmlns:aink="http://schemas.microsoft.com/office/drawing/2016/ink" xmlns:mc="http://schemas.openxmlformats.org/markup-compatibility/2006" xmlns:cx8="http://schemas.microsoft.com/office/drawing/2016/5/14/chartex" xmlns:cx7="http://schemas.microsoft.com/office/drawing/2016/5/13/chartex" xmlns:cx6="http://schemas.microsoft.com/office/drawing/2016/5/12/chartex" xmlns:cx5="http://schemas.microsoft.com/office/drawing/2016/5/11/chartex" xmlns:cx4="http://schemas.microsoft.com/office/drawing/2016/5/10/chartex" xmlns:cx3="http://schemas.microsoft.com/office/drawing/2016/5/9/chartex" xmlns:cx2="http://schemas.microsoft.com/office/drawing/2015/10/21/chartex" xmlns:cx1="http://schemas.microsoft.com/office/drawing/2015/9/8/chartex" xmlns:cx="http://schemas.microsoft.com/office/drawing/2014/chartex" xmlns:wpc="http://schemas.microsoft.com/office/word/2010/wordprocessingCanvas" xmlns="" val="0"/>
+                                <a14:useLocalDpi xmlns:a14="http://schemas.microsoft.com/office/drawing/2010/main" val="0"/>
                               </a:ext>
                             </a:extLst>
                           </a:blip>
@@ -7047,7 +8037,7 @@
                           <a:blip r:embed="rId18" cstate="print">
                             <a:extLst>
                               <a:ext uri="{28A0092B-C50C-407E-A947-70E740481C1C}">
-                                <a14:useLocalDpi xmlns:a14="http://schemas.microsoft.com/office/drawing/2010/main" xmlns:wps="http://schemas.microsoft.com/office/word/2010/wordprocessingShape" xmlns:wpi="http://schemas.microsoft.com/office/word/2010/wordprocessingInk" xmlns:wpg="http://schemas.microsoft.com/office/word/2010/wordprocessingGroup" xmlns:w16se="http://schemas.microsoft.com/office/word/2015/wordml/symex" xmlns:w16cid="http://schemas.microsoft.com/office/word/2016/wordml/cid" xmlns:w15="http://schemas.microsoft.com/office/word/2012/wordml" xmlns:w14="http://schemas.microsoft.com/office/word/2010/wordml" xmlns:w="http://schemas.openxmlformats.org/wordprocessingml/2006/main" xmlns:w10="urn:schemas-microsoft-com:office:word" xmlns:wp14="http://schemas.microsoft.com/office/word/2010/wordprocessingDrawing" xmlns:v="urn:schemas-microsoft-com:vml" xmlns:o="urn:schemas-microsoft-com:office:office" xmlns:am3d="http://schemas.microsoft.com/office/drawing/2017/model3d" xmlns:aink="http://schemas.microsoft.com/office/drawing/2016/ink" xmlns:mc="http://schemas.openxmlformats.org/markup-compatibility/2006" xmlns:cx8="http://schemas.microsoft.com/office/drawing/2016/5/14/chartex" xmlns:cx7="http://schemas.microsoft.com/office/drawing/2016/5/13/chartex" xmlns:cx6="http://schemas.microsoft.com/office/drawing/2016/5/12/chartex" xmlns:cx5="http://schemas.microsoft.com/office/drawing/2016/5/11/chartex" xmlns:cx4="http://schemas.microsoft.com/office/drawing/2016/5/10/chartex" xmlns:cx3="http://schemas.microsoft.com/office/drawing/2016/5/9/chartex" xmlns:cx2="http://schemas.microsoft.com/office/drawing/2015/10/21/chartex" xmlns:cx1="http://schemas.microsoft.com/office/drawing/2015/9/8/chartex" xmlns:cx="http://schemas.microsoft.com/office/drawing/2014/chartex" xmlns:wpc="http://schemas.microsoft.com/office/word/2010/wordprocessingCanvas" xmlns="" val="0"/>
+                                <a14:useLocalDpi xmlns:a14="http://schemas.microsoft.com/office/drawing/2010/main" val="0"/>
                               </a:ext>
                             </a:extLst>
                           </a:blip>
@@ -7134,7 +8124,7 @@
           <w:insideH w:val="none" w:sz="0" w:space="0" w:color="auto"/>
           <w:insideV w:val="none" w:sz="0" w:space="0" w:color="auto"/>
         </w:tblBorders>
-        <w:tblLook w:val="04A0"/>
+        <w:tblLook w:val="04A0" w:firstRow="1" w:lastRow="0" w:firstColumn="1" w:lastColumn="0" w:noHBand="0" w:noVBand="1"/>
       </w:tblPr>
       <w:tblGrid>
         <w:gridCol w:w="2387"/>
@@ -7175,7 +8165,7 @@
                           <a:blip r:embed="rId19" cstate="print">
                             <a:extLst>
                               <a:ext uri="{28A0092B-C50C-407E-A947-70E740481C1C}">
-                                <a14:useLocalDpi xmlns:a14="http://schemas.microsoft.com/office/drawing/2010/main" xmlns:wps="http://schemas.microsoft.com/office/word/2010/wordprocessingShape" xmlns:wpi="http://schemas.microsoft.com/office/word/2010/wordprocessingInk" xmlns:wpg="http://schemas.microsoft.com/office/word/2010/wordprocessingGroup" xmlns:w16se="http://schemas.microsoft.com/office/word/2015/wordml/symex" xmlns:w16cid="http://schemas.microsoft.com/office/word/2016/wordml/cid" xmlns:w15="http://schemas.microsoft.com/office/word/2012/wordml" xmlns:w14="http://schemas.microsoft.com/office/word/2010/wordml" xmlns:w="http://schemas.openxmlformats.org/wordprocessingml/2006/main" xmlns:w10="urn:schemas-microsoft-com:office:word" xmlns:wp14="http://schemas.microsoft.com/office/word/2010/wordprocessingDrawing" xmlns:v="urn:schemas-microsoft-com:vml" xmlns:o="urn:schemas-microsoft-com:office:office" xmlns:am3d="http://schemas.microsoft.com/office/drawing/2017/model3d" xmlns:aink="http://schemas.microsoft.com/office/drawing/2016/ink" xmlns:mc="http://schemas.openxmlformats.org/markup-compatibility/2006" xmlns:cx8="http://schemas.microsoft.com/office/drawing/2016/5/14/chartex" xmlns:cx7="http://schemas.microsoft.com/office/drawing/2016/5/13/chartex" xmlns:cx6="http://schemas.microsoft.com/office/drawing/2016/5/12/chartex" xmlns:cx5="http://schemas.microsoft.com/office/drawing/2016/5/11/chartex" xmlns:cx4="http://schemas.microsoft.com/office/drawing/2016/5/10/chartex" xmlns:cx3="http://schemas.microsoft.com/office/drawing/2016/5/9/chartex" xmlns:cx2="http://schemas.microsoft.com/office/drawing/2015/10/21/chartex" xmlns:cx1="http://schemas.microsoft.com/office/drawing/2015/9/8/chartex" xmlns:cx="http://schemas.microsoft.com/office/drawing/2014/chartex" xmlns:wpc="http://schemas.microsoft.com/office/word/2010/wordprocessingCanvas" xmlns="" val="0"/>
+                                <a14:useLocalDpi xmlns:a14="http://schemas.microsoft.com/office/drawing/2010/main" val="0"/>
                               </a:ext>
                             </a:extLst>
                           </a:blip>
@@ -7222,7 +8212,7 @@
                           <a:blip r:embed="rId19" cstate="print">
                             <a:extLst>
                               <a:ext uri="{28A0092B-C50C-407E-A947-70E740481C1C}">
-                                <a14:useLocalDpi xmlns:a14="http://schemas.microsoft.com/office/drawing/2010/main" xmlns:wps="http://schemas.microsoft.com/office/word/2010/wordprocessingShape" xmlns:wpi="http://schemas.microsoft.com/office/word/2010/wordprocessingInk" xmlns:wpg="http://schemas.microsoft.com/office/word/2010/wordprocessingGroup" xmlns:w16se="http://schemas.microsoft.com/office/word/2015/wordml/symex" xmlns:w16cid="http://schemas.microsoft.com/office/word/2016/wordml/cid" xmlns:w15="http://schemas.microsoft.com/office/word/2012/wordml" xmlns:w14="http://schemas.microsoft.com/office/word/2010/wordml" xmlns:w="http://schemas.openxmlformats.org/wordprocessingml/2006/main" xmlns:w10="urn:schemas-microsoft-com:office:word" xmlns:wp14="http://schemas.microsoft.com/office/word/2010/wordprocessingDrawing" xmlns:v="urn:schemas-microsoft-com:vml" xmlns:o="urn:schemas-microsoft-com:office:office" xmlns:am3d="http://schemas.microsoft.com/office/drawing/2017/model3d" xmlns:aink="http://schemas.microsoft.com/office/drawing/2016/ink" xmlns:mc="http://schemas.openxmlformats.org/markup-compatibility/2006" xmlns:cx8="http://schemas.microsoft.com/office/drawing/2016/5/14/chartex" xmlns:cx7="http://schemas.microsoft.com/office/drawing/2016/5/13/chartex" xmlns:cx6="http://schemas.microsoft.com/office/drawing/2016/5/12/chartex" xmlns:cx5="http://schemas.microsoft.com/office/drawing/2016/5/11/chartex" xmlns:cx4="http://schemas.microsoft.com/office/drawing/2016/5/10/chartex" xmlns:cx3="http://schemas.microsoft.com/office/drawing/2016/5/9/chartex" xmlns:cx2="http://schemas.microsoft.com/office/drawing/2015/10/21/chartex" xmlns:cx1="http://schemas.microsoft.com/office/drawing/2015/9/8/chartex" xmlns:cx="http://schemas.microsoft.com/office/drawing/2014/chartex" xmlns:wpc="http://schemas.microsoft.com/office/word/2010/wordprocessingCanvas" xmlns="" val="0"/>
+                                <a14:useLocalDpi xmlns:a14="http://schemas.microsoft.com/office/drawing/2010/main" val="0"/>
                               </a:ext>
                             </a:extLst>
                           </a:blip>
@@ -7280,7 +8270,7 @@
                           <a:blip r:embed="rId20" cstate="print">
                             <a:extLst>
                               <a:ext uri="{28A0092B-C50C-407E-A947-70E740481C1C}">
-                                <a14:useLocalDpi xmlns:a14="http://schemas.microsoft.com/office/drawing/2010/main" xmlns:wps="http://schemas.microsoft.com/office/word/2010/wordprocessingShape" xmlns:wpi="http://schemas.microsoft.com/office/word/2010/wordprocessingInk" xmlns:wpg="http://schemas.microsoft.com/office/word/2010/wordprocessingGroup" xmlns:w16se="http://schemas.microsoft.com/office/word/2015/wordml/symex" xmlns:w16cid="http://schemas.microsoft.com/office/word/2016/wordml/cid" xmlns:w15="http://schemas.microsoft.com/office/word/2012/wordml" xmlns:w14="http://schemas.microsoft.com/office/word/2010/wordml" xmlns:w="http://schemas.openxmlformats.org/wordprocessingml/2006/main" xmlns:w10="urn:schemas-microsoft-com:office:word" xmlns:wp14="http://schemas.microsoft.com/office/word/2010/wordprocessingDrawing" xmlns:v="urn:schemas-microsoft-com:vml" xmlns:o="urn:schemas-microsoft-com:office:office" xmlns:am3d="http://schemas.microsoft.com/office/drawing/2017/model3d" xmlns:aink="http://schemas.microsoft.com/office/drawing/2016/ink" xmlns:mc="http://schemas.openxmlformats.org/markup-compatibility/2006" xmlns:cx8="http://schemas.microsoft.com/office/drawing/2016/5/14/chartex" xmlns:cx7="http://schemas.microsoft.com/office/drawing/2016/5/13/chartex" xmlns:cx6="http://schemas.microsoft.com/office/drawing/2016/5/12/chartex" xmlns:cx5="http://schemas.microsoft.com/office/drawing/2016/5/11/chartex" xmlns:cx4="http://schemas.microsoft.com/office/drawing/2016/5/10/chartex" xmlns:cx3="http://schemas.microsoft.com/office/drawing/2016/5/9/chartex" xmlns:cx2="http://schemas.microsoft.com/office/drawing/2015/10/21/chartex" xmlns:cx1="http://schemas.microsoft.com/office/drawing/2015/9/8/chartex" xmlns:cx="http://schemas.microsoft.com/office/drawing/2014/chartex" xmlns:wpc="http://schemas.microsoft.com/office/word/2010/wordprocessingCanvas" xmlns="" val="0"/>
+                                <a14:useLocalDpi xmlns:a14="http://schemas.microsoft.com/office/drawing/2010/main" val="0"/>
                               </a:ext>
                             </a:extLst>
                           </a:blip>
@@ -7381,7 +8371,7 @@
           <w:insideH w:val="none" w:sz="0" w:space="0" w:color="auto"/>
           <w:insideV w:val="none" w:sz="0" w:space="0" w:color="auto"/>
         </w:tblBorders>
-        <w:tblLook w:val="04A0"/>
+        <w:tblLook w:val="04A0" w:firstRow="1" w:lastRow="0" w:firstColumn="1" w:lastColumn="0" w:noHBand="0" w:noVBand="1"/>
       </w:tblPr>
       <w:tblGrid>
         <w:gridCol w:w="2311"/>
@@ -7423,7 +8413,7 @@
                           <a:blip r:embed="rId18" cstate="print">
                             <a:extLst>
                               <a:ext uri="{28A0092B-C50C-407E-A947-70E740481C1C}">
-                                <a14:useLocalDpi xmlns:a14="http://schemas.microsoft.com/office/drawing/2010/main" xmlns:wps="http://schemas.microsoft.com/office/word/2010/wordprocessingShape" xmlns:wpi="http://schemas.microsoft.com/office/word/2010/wordprocessingInk" xmlns:wpg="http://schemas.microsoft.com/office/word/2010/wordprocessingGroup" xmlns:w16se="http://schemas.microsoft.com/office/word/2015/wordml/symex" xmlns:w16cid="http://schemas.microsoft.com/office/word/2016/wordml/cid" xmlns:w15="http://schemas.microsoft.com/office/word/2012/wordml" xmlns:w14="http://schemas.microsoft.com/office/word/2010/wordml" xmlns:w="http://schemas.openxmlformats.org/wordprocessingml/2006/main" xmlns:w10="urn:schemas-microsoft-com:office:word" xmlns:wp14="http://schemas.microsoft.com/office/word/2010/wordprocessingDrawing" xmlns:v="urn:schemas-microsoft-com:vml" xmlns:o="urn:schemas-microsoft-com:office:office" xmlns:am3d="http://schemas.microsoft.com/office/drawing/2017/model3d" xmlns:aink="http://schemas.microsoft.com/office/drawing/2016/ink" xmlns:mc="http://schemas.openxmlformats.org/markup-compatibility/2006" xmlns:cx8="http://schemas.microsoft.com/office/drawing/2016/5/14/chartex" xmlns:cx7="http://schemas.microsoft.com/office/drawing/2016/5/13/chartex" xmlns:cx6="http://schemas.microsoft.com/office/drawing/2016/5/12/chartex" xmlns:cx5="http://schemas.microsoft.com/office/drawing/2016/5/11/chartex" xmlns:cx4="http://schemas.microsoft.com/office/drawing/2016/5/10/chartex" xmlns:cx3="http://schemas.microsoft.com/office/drawing/2016/5/9/chartex" xmlns:cx2="http://schemas.microsoft.com/office/drawing/2015/10/21/chartex" xmlns:cx1="http://schemas.microsoft.com/office/drawing/2015/9/8/chartex" xmlns:cx="http://schemas.microsoft.com/office/drawing/2014/chartex" xmlns:wpc="http://schemas.microsoft.com/office/word/2010/wordprocessingCanvas" xmlns="" val="0"/>
+                                <a14:useLocalDpi xmlns:a14="http://schemas.microsoft.com/office/drawing/2010/main" val="0"/>
                               </a:ext>
                             </a:extLst>
                           </a:blip>
@@ -7590,7 +8580,7 @@
           <w:insideV w:val="none" w:sz="0" w:space="0" w:color="auto"/>
         </w:tblBorders>
         <w:tblLayout w:type="fixed"/>
-        <w:tblLook w:val="04A0"/>
+        <w:tblLook w:val="04A0" w:firstRow="1" w:lastRow="0" w:firstColumn="1" w:lastColumn="0" w:noHBand="0" w:noVBand="1"/>
       </w:tblPr>
       <w:tblGrid>
         <w:gridCol w:w="2268"/>
@@ -7633,7 +8623,7 @@
                           <a:blip r:embed="rId22" cstate="print">
                             <a:extLst>
                               <a:ext uri="{28A0092B-C50C-407E-A947-70E740481C1C}">
-                                <a14:useLocalDpi xmlns:a14="http://schemas.microsoft.com/office/drawing/2010/main" xmlns:wps="http://schemas.microsoft.com/office/word/2010/wordprocessingShape" xmlns:wpi="http://schemas.microsoft.com/office/word/2010/wordprocessingInk" xmlns:wpg="http://schemas.microsoft.com/office/word/2010/wordprocessingGroup" xmlns:w16se="http://schemas.microsoft.com/office/word/2015/wordml/symex" xmlns:w16cid="http://schemas.microsoft.com/office/word/2016/wordml/cid" xmlns:w15="http://schemas.microsoft.com/office/word/2012/wordml" xmlns:w14="http://schemas.microsoft.com/office/word/2010/wordml" xmlns:w="http://schemas.openxmlformats.org/wordprocessingml/2006/main" xmlns:w10="urn:schemas-microsoft-com:office:word" xmlns:wp14="http://schemas.microsoft.com/office/word/2010/wordprocessingDrawing" xmlns:v="urn:schemas-microsoft-com:vml" xmlns:o="urn:schemas-microsoft-com:office:office" xmlns:am3d="http://schemas.microsoft.com/office/drawing/2017/model3d" xmlns:aink="http://schemas.microsoft.com/office/drawing/2016/ink" xmlns:mc="http://schemas.openxmlformats.org/markup-compatibility/2006" xmlns:cx8="http://schemas.microsoft.com/office/drawing/2016/5/14/chartex" xmlns:cx7="http://schemas.microsoft.com/office/drawing/2016/5/13/chartex" xmlns:cx6="http://schemas.microsoft.com/office/drawing/2016/5/12/chartex" xmlns:cx5="http://schemas.microsoft.com/office/drawing/2016/5/11/chartex" xmlns:cx4="http://schemas.microsoft.com/office/drawing/2016/5/10/chartex" xmlns:cx3="http://schemas.microsoft.com/office/drawing/2016/5/9/chartex" xmlns:cx2="http://schemas.microsoft.com/office/drawing/2015/10/21/chartex" xmlns:cx1="http://schemas.microsoft.com/office/drawing/2015/9/8/chartex" xmlns:cx="http://schemas.microsoft.com/office/drawing/2014/chartex" xmlns:wpc="http://schemas.microsoft.com/office/word/2010/wordprocessingCanvas" xmlns="" val="0"/>
+                                <a14:useLocalDpi xmlns:a14="http://schemas.microsoft.com/office/drawing/2010/main" val="0"/>
                               </a:ext>
                             </a:extLst>
                           </a:blip>
@@ -7694,7 +8684,7 @@
                           <a:blip r:embed="rId22" cstate="print">
                             <a:extLst>
                               <a:ext uri="{28A0092B-C50C-407E-A947-70E740481C1C}">
-                                <a14:useLocalDpi xmlns:a14="http://schemas.microsoft.com/office/drawing/2010/main" xmlns:wps="http://schemas.microsoft.com/office/word/2010/wordprocessingShape" xmlns:wpi="http://schemas.microsoft.com/office/word/2010/wordprocessingInk" xmlns:wpg="http://schemas.microsoft.com/office/word/2010/wordprocessingGroup" xmlns:w16se="http://schemas.microsoft.com/office/word/2015/wordml/symex" xmlns:w16cid="http://schemas.microsoft.com/office/word/2016/wordml/cid" xmlns:w15="http://schemas.microsoft.com/office/word/2012/wordml" xmlns:w14="http://schemas.microsoft.com/office/word/2010/wordml" xmlns:w="http://schemas.openxmlformats.org/wordprocessingml/2006/main" xmlns:w10="urn:schemas-microsoft-com:office:word" xmlns:wp14="http://schemas.microsoft.com/office/word/2010/wordprocessingDrawing" xmlns:v="urn:schemas-microsoft-com:vml" xmlns:o="urn:schemas-microsoft-com:office:office" xmlns:am3d="http://schemas.microsoft.com/office/drawing/2017/model3d" xmlns:aink="http://schemas.microsoft.com/office/drawing/2016/ink" xmlns:mc="http://schemas.openxmlformats.org/markup-compatibility/2006" xmlns:cx8="http://schemas.microsoft.com/office/drawing/2016/5/14/chartex" xmlns:cx7="http://schemas.microsoft.com/office/drawing/2016/5/13/chartex" xmlns:cx6="http://schemas.microsoft.com/office/drawing/2016/5/12/chartex" xmlns:cx5="http://schemas.microsoft.com/office/drawing/2016/5/11/chartex" xmlns:cx4="http://schemas.microsoft.com/office/drawing/2016/5/10/chartex" xmlns:cx3="http://schemas.microsoft.com/office/drawing/2016/5/9/chartex" xmlns:cx2="http://schemas.microsoft.com/office/drawing/2015/10/21/chartex" xmlns:cx1="http://schemas.microsoft.com/office/drawing/2015/9/8/chartex" xmlns:cx="http://schemas.microsoft.com/office/drawing/2014/chartex" xmlns:wpc="http://schemas.microsoft.com/office/word/2010/wordprocessingCanvas" xmlns="" val="0"/>
+                                <a14:useLocalDpi xmlns:a14="http://schemas.microsoft.com/office/drawing/2010/main" val="0"/>
                               </a:ext>
                             </a:extLst>
                           </a:blip>
@@ -7929,7 +8919,7 @@
           <w:insideH w:val="none" w:sz="0" w:space="0" w:color="auto"/>
           <w:insideV w:val="none" w:sz="0" w:space="0" w:color="auto"/>
         </w:tblBorders>
-        <w:tblLook w:val="04A0"/>
+        <w:tblLook w:val="04A0" w:firstRow="1" w:lastRow="0" w:firstColumn="1" w:lastColumn="0" w:noHBand="0" w:noVBand="1"/>
       </w:tblPr>
       <w:tblGrid>
         <w:gridCol w:w="3192"/>
@@ -7972,7 +8962,7 @@
                           <a:blip r:embed="rId25" cstate="print">
                             <a:extLst>
                               <a:ext uri="{28A0092B-C50C-407E-A947-70E740481C1C}">
-                                <a14:useLocalDpi xmlns:a14="http://schemas.microsoft.com/office/drawing/2010/main" xmlns:wps="http://schemas.microsoft.com/office/word/2010/wordprocessingShape" xmlns:wpi="http://schemas.microsoft.com/office/word/2010/wordprocessingInk" xmlns:wpg="http://schemas.microsoft.com/office/word/2010/wordprocessingGroup" xmlns:w16se="http://schemas.microsoft.com/office/word/2015/wordml/symex" xmlns:w16cid="http://schemas.microsoft.com/office/word/2016/wordml/cid" xmlns:w15="http://schemas.microsoft.com/office/word/2012/wordml" xmlns:w14="http://schemas.microsoft.com/office/word/2010/wordml" xmlns:w="http://schemas.openxmlformats.org/wordprocessingml/2006/main" xmlns:w10="urn:schemas-microsoft-com:office:word" xmlns:wp14="http://schemas.microsoft.com/office/word/2010/wordprocessingDrawing" xmlns:v="urn:schemas-microsoft-com:vml" xmlns:o="urn:schemas-microsoft-com:office:office" xmlns:am3d="http://schemas.microsoft.com/office/drawing/2017/model3d" xmlns:aink="http://schemas.microsoft.com/office/drawing/2016/ink" xmlns:mc="http://schemas.openxmlformats.org/markup-compatibility/2006" xmlns:cx8="http://schemas.microsoft.com/office/drawing/2016/5/14/chartex" xmlns:cx7="http://schemas.microsoft.com/office/drawing/2016/5/13/chartex" xmlns:cx6="http://schemas.microsoft.com/office/drawing/2016/5/12/chartex" xmlns:cx5="http://schemas.microsoft.com/office/drawing/2016/5/11/chartex" xmlns:cx4="http://schemas.microsoft.com/office/drawing/2016/5/10/chartex" xmlns:cx3="http://schemas.microsoft.com/office/drawing/2016/5/9/chartex" xmlns:cx2="http://schemas.microsoft.com/office/drawing/2015/10/21/chartex" xmlns:cx1="http://schemas.microsoft.com/office/drawing/2015/9/8/chartex" xmlns:cx="http://schemas.microsoft.com/office/drawing/2014/chartex" xmlns:wpc="http://schemas.microsoft.com/office/word/2010/wordprocessingCanvas" xmlns="" val="0"/>
+                                <a14:useLocalDpi xmlns:a14="http://schemas.microsoft.com/office/drawing/2010/main" val="0"/>
                               </a:ext>
                             </a:extLst>
                           </a:blip>
@@ -8812,11 +9802,11 @@
         <w:t>Trello</w:t>
       </w:r>
       <w:r>
-        <w:t xml:space="preserve"> was chosen as a tool for distributing tasks and responsibilities</w:t>
+        <w:t xml:space="preserve"> was chosen as a tool for distributing tasks and </w:t>
       </w:r>
       <w:proofErr w:type="gramStart"/>
       <w:r>
-        <w:t>,.</w:t>
+        <w:t>responsibilities,.</w:t>
       </w:r>
       <w:proofErr w:type="gramEnd"/>
       <w:r>
@@ -8914,15 +9904,7 @@
         <w:jc w:val="center"/>
       </w:pPr>
       <w:r>
-        <w:t xml:space="preserve">Figure n. </w:t>
-      </w:r>
-      <w:proofErr w:type="spellStart"/>
-      <w:r>
-        <w:t>Travon’s</w:t>
-      </w:r>
-      <w:proofErr w:type="spellEnd"/>
-      <w:r>
-        <w:t xml:space="preserve"> </w:t>
+        <w:t xml:space="preserve">Figure n. Travon’s </w:t>
       </w:r>
       <w:proofErr w:type="spellStart"/>
       <w:r>
@@ -9006,7 +9988,7 @@
         <w:tblStyle w:val="TableGrid"/>
         <w:tblW w:w="0" w:type="auto"/>
         <w:tblLayout w:type="fixed"/>
-        <w:tblLook w:val="06A0"/>
+        <w:tblLook w:val="06A0" w:firstRow="1" w:lastRow="0" w:firstColumn="1" w:lastColumn="0" w:noHBand="1" w:noVBand="1"/>
       </w:tblPr>
       <w:tblGrid>
         <w:gridCol w:w="2340"/>
@@ -11060,19 +12042,8 @@
                 <w:szCs w:val="24"/>
                 <w:lang w:val="en-CA"/>
               </w:rPr>
-              <w:t xml:space="preserve">, </w:t>
-            </w:r>
-            <w:proofErr w:type="spellStart"/>
-            <w:r>
-              <w:rPr>
-                <w:rFonts w:eastAsia="Calibri" w:cs="Times New Roman"/>
-                <w:sz w:val="24"/>
-                <w:szCs w:val="24"/>
-                <w:lang w:val="en-CA"/>
-              </w:rPr>
-              <w:t>Genny</w:t>
-            </w:r>
-            <w:proofErr w:type="spellEnd"/>
+              <w:t>, Genny</w:t>
+            </w:r>
           </w:p>
         </w:tc>
         <w:tc>
@@ -12869,25 +13840,7 @@
           <w:sz w:val="22"/>
           <w:szCs w:val="22"/>
         </w:rPr>
-        <w:t>[1]"</w:t>
-      </w:r>
-      <w:proofErr w:type="spellStart"/>
-      <w:r>
-        <w:rPr>
-          <w:rStyle w:val="normaltextrun"/>
-          <w:sz w:val="22"/>
-          <w:szCs w:val="22"/>
-        </w:rPr>
-        <w:t>Trello</w:t>
-      </w:r>
-      <w:proofErr w:type="spellEnd"/>
-      <w:r>
-        <w:rPr>
-          <w:rStyle w:val="normaltextrun"/>
-          <w:sz w:val="22"/>
-          <w:szCs w:val="22"/>
-        </w:rPr>
-        <w:t>", </w:t>
+        <w:t>[1]"Trello", </w:t>
       </w:r>
       <w:r>
         <w:rPr>
@@ -12905,25 +13858,7 @@
           <w:sz w:val="22"/>
           <w:szCs w:val="22"/>
         </w:rPr>
-        <w:t xml:space="preserve">, 2018. </w:t>
-      </w:r>
-      <w:proofErr w:type="gramStart"/>
-      <w:r>
-        <w:rPr>
-          <w:rStyle w:val="normaltextrun"/>
-          <w:sz w:val="22"/>
-          <w:szCs w:val="22"/>
-        </w:rPr>
-        <w:t>[Online].</w:t>
-      </w:r>
-      <w:proofErr w:type="gramEnd"/>
-      <w:r>
-        <w:rPr>
-          <w:rStyle w:val="normaltextrun"/>
-          <w:sz w:val="22"/>
-          <w:szCs w:val="22"/>
-        </w:rPr>
-        <w:t xml:space="preserve"> Available: </w:t>
+        <w:t>, 2018. [Online]. Available: </w:t>
       </w:r>
       <w:hyperlink r:id="rId36" w:tgtFrame="_blank" w:history="1">
         <w:r>
@@ -13002,25 +13937,7 @@
           <w:sz w:val="22"/>
           <w:szCs w:val="22"/>
         </w:rPr>
-        <w:t xml:space="preserve">, 2018. </w:t>
-      </w:r>
-      <w:proofErr w:type="gramStart"/>
-      <w:r>
-        <w:rPr>
-          <w:rStyle w:val="normaltextrun"/>
-          <w:sz w:val="22"/>
-          <w:szCs w:val="22"/>
-        </w:rPr>
-        <w:t>[Online].</w:t>
-      </w:r>
-      <w:proofErr w:type="gramEnd"/>
-      <w:r>
-        <w:rPr>
-          <w:rStyle w:val="normaltextrun"/>
-          <w:sz w:val="22"/>
-          <w:szCs w:val="22"/>
-        </w:rPr>
-        <w:t xml:space="preserve"> Available: </w:t>
+        <w:t>, 2018. [Online]. Available: </w:t>
       </w:r>
       <w:hyperlink r:id="rId38" w:tgtFrame="_blank" w:history="1">
         <w:r>
@@ -13064,8 +13981,8 @@
 </file>
 
 <file path=word/numbering.xml><?xml version="1.0" encoding="utf-8"?>
-<w:numbering xmlns:ve="http://schemas.openxmlformats.org/markup-compatibility/2006" xmlns:o="urn:schemas-microsoft-com:office:office" xmlns:r="http://schemas.openxmlformats.org/officeDocument/2006/relationships" xmlns:m="http://schemas.openxmlformats.org/officeDocument/2006/math" xmlns:v="urn:schemas-microsoft-com:vml" xmlns:wp="http://schemas.openxmlformats.org/drawingml/2006/wordprocessingDrawing" xmlns:w10="urn:schemas-microsoft-com:office:word" xmlns:w="http://schemas.openxmlformats.org/wordprocessingml/2006/main" xmlns:wne="http://schemas.microsoft.com/office/word/2006/wordml">
-  <w:abstractNum w:abstractNumId="0">
+<w:numbering xmlns:wpc="http://schemas.microsoft.com/office/word/2010/wordprocessingCanvas" xmlns:cx="http://schemas.microsoft.com/office/drawing/2014/chartex" xmlns:cx1="http://schemas.microsoft.com/office/drawing/2015/9/8/chartex" xmlns:cx2="http://schemas.microsoft.com/office/drawing/2015/10/21/chartex" xmlns:cx3="http://schemas.microsoft.com/office/drawing/2016/5/9/chartex" xmlns:cx4="http://schemas.microsoft.com/office/drawing/2016/5/10/chartex" xmlns:cx5="http://schemas.microsoft.com/office/drawing/2016/5/11/chartex" xmlns:cx6="http://schemas.microsoft.com/office/drawing/2016/5/12/chartex" xmlns:cx7="http://schemas.microsoft.com/office/drawing/2016/5/13/chartex" xmlns:cx8="http://schemas.microsoft.com/office/drawing/2016/5/14/chartex" xmlns:mc="http://schemas.openxmlformats.org/markup-compatibility/2006" xmlns:aink="http://schemas.microsoft.com/office/drawing/2016/ink" xmlns:am3d="http://schemas.microsoft.com/office/drawing/2017/model3d" xmlns:o="urn:schemas-microsoft-com:office:office" xmlns:r="http://schemas.openxmlformats.org/officeDocument/2006/relationships" xmlns:m="http://schemas.openxmlformats.org/officeDocument/2006/math" xmlns:v="urn:schemas-microsoft-com:vml" xmlns:wp14="http://schemas.microsoft.com/office/word/2010/wordprocessingDrawing" xmlns:wp="http://schemas.openxmlformats.org/drawingml/2006/wordprocessingDrawing" xmlns:w10="urn:schemas-microsoft-com:office:word" xmlns:w="http://schemas.openxmlformats.org/wordprocessingml/2006/main" xmlns:w14="http://schemas.microsoft.com/office/word/2010/wordml" xmlns:w15="http://schemas.microsoft.com/office/word/2012/wordml" xmlns:w16cid="http://schemas.microsoft.com/office/word/2016/wordml/cid" xmlns:w16se="http://schemas.microsoft.com/office/word/2015/wordml/symex" xmlns:wpg="http://schemas.microsoft.com/office/word/2010/wordprocessingGroup" xmlns:wpi="http://schemas.microsoft.com/office/word/2010/wordprocessingInk" xmlns:wne="http://schemas.microsoft.com/office/word/2006/wordml" xmlns:wps="http://schemas.microsoft.com/office/word/2010/wordprocessingShape" mc:Ignorable="w14 w15 w16se w16cid wp14">
+  <w:abstractNum w:abstractNumId="0" w15:restartNumberingAfterBreak="0">
     <w:nsid w:val="5D8865A5"/>
     <w:multiLevelType w:val="hybridMultilevel"/>
     <w:tmpl w:val="7DF0074A"/>
@@ -13185,7 +14102,7 @@
 </file>
 
 <file path=word/styles.xml><?xml version="1.0" encoding="utf-8"?>
-<w:styles xmlns:r="http://schemas.openxmlformats.org/officeDocument/2006/relationships" xmlns:w="http://schemas.openxmlformats.org/wordprocessingml/2006/main">
+<w:styles xmlns:mc="http://schemas.openxmlformats.org/markup-compatibility/2006" xmlns:r="http://schemas.openxmlformats.org/officeDocument/2006/relationships" xmlns:w="http://schemas.openxmlformats.org/wordprocessingml/2006/main" xmlns:w14="http://schemas.microsoft.com/office/word/2010/wordml" xmlns:w15="http://schemas.microsoft.com/office/word/2012/wordml" xmlns:w16cid="http://schemas.microsoft.com/office/word/2016/wordml/cid" xmlns:w16se="http://schemas.microsoft.com/office/word/2015/wordml/symex" mc:Ignorable="w14 w15 w16se w16cid">
   <w:docDefaults>
     <w:rPrDefault>
       <w:rPr>
@@ -13201,144 +14118,382 @@
       </w:pPr>
     </w:pPrDefault>
   </w:docDefaults>
-  <w:latentStyles w:defLockedState="0" w:defUIPriority="99" w:defSemiHidden="1" w:defUnhideWhenUsed="1" w:defQFormat="0" w:count="267">
-    <w:lsdException w:name="Normal" w:semiHidden="0" w:uiPriority="0" w:unhideWhenUsed="0" w:qFormat="1"/>
-    <w:lsdException w:name="heading 1" w:semiHidden="0" w:uiPriority="9" w:unhideWhenUsed="0" w:qFormat="1"/>
-    <w:lsdException w:name="heading 2" w:uiPriority="9" w:qFormat="1"/>
-    <w:lsdException w:name="heading 3" w:uiPriority="9" w:qFormat="1"/>
-    <w:lsdException w:name="heading 4" w:uiPriority="9" w:qFormat="1"/>
-    <w:lsdException w:name="heading 5" w:uiPriority="9" w:qFormat="1"/>
-    <w:lsdException w:name="heading 6" w:uiPriority="9" w:qFormat="1"/>
-    <w:lsdException w:name="heading 7" w:uiPriority="9" w:qFormat="1"/>
-    <w:lsdException w:name="heading 8" w:uiPriority="9" w:qFormat="1"/>
-    <w:lsdException w:name="heading 9" w:uiPriority="9" w:qFormat="1"/>
-    <w:lsdException w:name="toc 1" w:uiPriority="39"/>
-    <w:lsdException w:name="toc 2" w:uiPriority="39"/>
-    <w:lsdException w:name="toc 3" w:uiPriority="39"/>
-    <w:lsdException w:name="toc 4" w:uiPriority="39"/>
-    <w:lsdException w:name="toc 5" w:uiPriority="39"/>
-    <w:lsdException w:name="toc 6" w:uiPriority="39"/>
-    <w:lsdException w:name="toc 7" w:uiPriority="39"/>
-    <w:lsdException w:name="toc 8" w:uiPriority="39"/>
-    <w:lsdException w:name="toc 9" w:uiPriority="39"/>
-    <w:lsdException w:name="caption" w:uiPriority="35" w:qFormat="1"/>
-    <w:lsdException w:name="Title" w:semiHidden="0" w:uiPriority="10" w:unhideWhenUsed="0" w:qFormat="1"/>
-    <w:lsdException w:name="Default Paragraph Font" w:uiPriority="1"/>
-    <w:lsdException w:name="Subtitle" w:semiHidden="0" w:uiPriority="11" w:unhideWhenUsed="0" w:qFormat="1"/>
-    <w:lsdException w:name="Strong" w:semiHidden="0" w:uiPriority="22" w:unhideWhenUsed="0" w:qFormat="1"/>
-    <w:lsdException w:name="Emphasis" w:semiHidden="0" w:uiPriority="20" w:unhideWhenUsed="0" w:qFormat="1"/>
+  <w:latentStyles w:defLockedState="0" w:defUIPriority="99" w:defSemiHidden="0" w:defUnhideWhenUsed="0" w:defQFormat="0" w:count="375">
+    <w:lsdException w:name="Normal" w:uiPriority="0" w:qFormat="1"/>
+    <w:lsdException w:name="heading 1" w:uiPriority="9" w:qFormat="1"/>
+    <w:lsdException w:name="heading 2" w:semiHidden="1" w:uiPriority="9" w:unhideWhenUsed="1" w:qFormat="1"/>
+    <w:lsdException w:name="heading 3" w:semiHidden="1" w:uiPriority="9" w:unhideWhenUsed="1" w:qFormat="1"/>
+    <w:lsdException w:name="heading 4" w:semiHidden="1" w:uiPriority="9" w:unhideWhenUsed="1" w:qFormat="1"/>
+    <w:lsdException w:name="heading 5" w:semiHidden="1" w:uiPriority="9" w:unhideWhenUsed="1" w:qFormat="1"/>
+    <w:lsdException w:name="heading 6" w:semiHidden="1" w:uiPriority="9" w:unhideWhenUsed="1" w:qFormat="1"/>
+    <w:lsdException w:name="heading 7" w:semiHidden="1" w:uiPriority="9" w:unhideWhenUsed="1" w:qFormat="1"/>
+    <w:lsdException w:name="heading 8" w:semiHidden="1" w:uiPriority="9" w:unhideWhenUsed="1" w:qFormat="1"/>
+    <w:lsdException w:name="heading 9" w:semiHidden="1" w:uiPriority="9" w:unhideWhenUsed="1" w:qFormat="1"/>
+    <w:lsdException w:name="index 1" w:semiHidden="1" w:unhideWhenUsed="1"/>
+    <w:lsdException w:name="index 2" w:semiHidden="1" w:unhideWhenUsed="1"/>
+    <w:lsdException w:name="index 3" w:semiHidden="1" w:unhideWhenUsed="1"/>
+    <w:lsdException w:name="index 4" w:semiHidden="1" w:unhideWhenUsed="1"/>
+    <w:lsdException w:name="index 5" w:semiHidden="1" w:unhideWhenUsed="1"/>
+    <w:lsdException w:name="index 6" w:semiHidden="1" w:unhideWhenUsed="1"/>
+    <w:lsdException w:name="index 7" w:semiHidden="1" w:unhideWhenUsed="1"/>
+    <w:lsdException w:name="index 8" w:semiHidden="1" w:unhideWhenUsed="1"/>
+    <w:lsdException w:name="index 9" w:semiHidden="1" w:unhideWhenUsed="1"/>
+    <w:lsdException w:name="toc 1" w:semiHidden="1" w:uiPriority="39" w:unhideWhenUsed="1"/>
+    <w:lsdException w:name="toc 2" w:semiHidden="1" w:uiPriority="39" w:unhideWhenUsed="1"/>
+    <w:lsdException w:name="toc 3" w:semiHidden="1" w:uiPriority="39" w:unhideWhenUsed="1"/>
+    <w:lsdException w:name="toc 4" w:semiHidden="1" w:uiPriority="39" w:unhideWhenUsed="1"/>
+    <w:lsdException w:name="toc 5" w:semiHidden="1" w:uiPriority="39" w:unhideWhenUsed="1"/>
+    <w:lsdException w:name="toc 6" w:semiHidden="1" w:uiPriority="39" w:unhideWhenUsed="1"/>
+    <w:lsdException w:name="toc 7" w:semiHidden="1" w:uiPriority="39" w:unhideWhenUsed="1"/>
+    <w:lsdException w:name="toc 8" w:semiHidden="1" w:uiPriority="39" w:unhideWhenUsed="1"/>
+    <w:lsdException w:name="toc 9" w:semiHidden="1" w:uiPriority="39" w:unhideWhenUsed="1"/>
+    <w:lsdException w:name="Normal Indent" w:semiHidden="1" w:unhideWhenUsed="1"/>
+    <w:lsdException w:name="footnote text" w:semiHidden="1" w:unhideWhenUsed="1"/>
+    <w:lsdException w:name="annotation text" w:semiHidden="1" w:unhideWhenUsed="1"/>
+    <w:lsdException w:name="header" w:semiHidden="1" w:unhideWhenUsed="1"/>
+    <w:lsdException w:name="footer" w:semiHidden="1" w:unhideWhenUsed="1"/>
+    <w:lsdException w:name="index heading" w:semiHidden="1" w:unhideWhenUsed="1"/>
+    <w:lsdException w:name="caption" w:semiHidden="1" w:uiPriority="35" w:unhideWhenUsed="1" w:qFormat="1"/>
+    <w:lsdException w:name="table of figures" w:semiHidden="1" w:unhideWhenUsed="1"/>
+    <w:lsdException w:name="envelope address" w:semiHidden="1" w:unhideWhenUsed="1"/>
+    <w:lsdException w:name="envelope return" w:semiHidden="1" w:unhideWhenUsed="1"/>
+    <w:lsdException w:name="footnote reference" w:semiHidden="1" w:unhideWhenUsed="1"/>
+    <w:lsdException w:name="annotation reference" w:semiHidden="1" w:unhideWhenUsed="1"/>
+    <w:lsdException w:name="line number" w:semiHidden="1" w:unhideWhenUsed="1"/>
+    <w:lsdException w:name="page number" w:semiHidden="1" w:unhideWhenUsed="1"/>
+    <w:lsdException w:name="endnote reference" w:semiHidden="1" w:unhideWhenUsed="1"/>
+    <w:lsdException w:name="endnote text" w:semiHidden="1" w:unhideWhenUsed="1"/>
+    <w:lsdException w:name="table of authorities" w:semiHidden="1" w:unhideWhenUsed="1"/>
+    <w:lsdException w:name="macro" w:semiHidden="1" w:unhideWhenUsed="1"/>
+    <w:lsdException w:name="toa heading" w:semiHidden="1" w:unhideWhenUsed="1"/>
+    <w:lsdException w:name="List" w:semiHidden="1" w:unhideWhenUsed="1"/>
+    <w:lsdException w:name="List Bullet" w:semiHidden="1" w:unhideWhenUsed="1"/>
+    <w:lsdException w:name="List Number" w:semiHidden="1" w:unhideWhenUsed="1"/>
+    <w:lsdException w:name="List 2" w:semiHidden="1" w:unhideWhenUsed="1"/>
+    <w:lsdException w:name="List 3" w:semiHidden="1" w:unhideWhenUsed="1"/>
+    <w:lsdException w:name="List 4" w:semiHidden="1" w:unhideWhenUsed="1"/>
+    <w:lsdException w:name="List 5" w:semiHidden="1" w:unhideWhenUsed="1"/>
+    <w:lsdException w:name="List Bullet 2" w:semiHidden="1" w:unhideWhenUsed="1"/>
+    <w:lsdException w:name="List Bullet 3" w:semiHidden="1" w:unhideWhenUsed="1"/>
+    <w:lsdException w:name="List Bullet 4" w:semiHidden="1" w:unhideWhenUsed="1"/>
+    <w:lsdException w:name="List Bullet 5" w:semiHidden="1" w:unhideWhenUsed="1"/>
+    <w:lsdException w:name="List Number 2" w:semiHidden="1" w:unhideWhenUsed="1"/>
+    <w:lsdException w:name="List Number 3" w:semiHidden="1" w:unhideWhenUsed="1"/>
+    <w:lsdException w:name="List Number 4" w:semiHidden="1" w:unhideWhenUsed="1"/>
+    <w:lsdException w:name="List Number 5" w:semiHidden="1" w:unhideWhenUsed="1"/>
+    <w:lsdException w:name="Title" w:uiPriority="10" w:qFormat="1"/>
+    <w:lsdException w:name="Closing" w:semiHidden="1" w:unhideWhenUsed="1"/>
+    <w:lsdException w:name="Signature" w:semiHidden="1" w:unhideWhenUsed="1"/>
+    <w:lsdException w:name="Default Paragraph Font" w:semiHidden="1" w:uiPriority="1" w:unhideWhenUsed="1"/>
+    <w:lsdException w:name="Body Text" w:semiHidden="1" w:unhideWhenUsed="1"/>
+    <w:lsdException w:name="Body Text Indent" w:semiHidden="1" w:unhideWhenUsed="1"/>
+    <w:lsdException w:name="List Continue" w:semiHidden="1" w:unhideWhenUsed="1"/>
+    <w:lsdException w:name="List Continue 2" w:semiHidden="1" w:unhideWhenUsed="1"/>
+    <w:lsdException w:name="List Continue 3" w:semiHidden="1" w:unhideWhenUsed="1"/>
+    <w:lsdException w:name="List Continue 4" w:semiHidden="1" w:unhideWhenUsed="1"/>
+    <w:lsdException w:name="List Continue 5" w:semiHidden="1" w:unhideWhenUsed="1"/>
+    <w:lsdException w:name="Message Header" w:semiHidden="1" w:unhideWhenUsed="1"/>
+    <w:lsdException w:name="Subtitle" w:uiPriority="11" w:qFormat="1"/>
+    <w:lsdException w:name="Salutation" w:semiHidden="1" w:unhideWhenUsed="1"/>
+    <w:lsdException w:name="Date" w:semiHidden="1" w:unhideWhenUsed="1"/>
+    <w:lsdException w:name="Body Text First Indent" w:semiHidden="1" w:unhideWhenUsed="1"/>
+    <w:lsdException w:name="Body Text First Indent 2" w:semiHidden="1" w:unhideWhenUsed="1"/>
+    <w:lsdException w:name="Note Heading" w:semiHidden="1" w:unhideWhenUsed="1"/>
+    <w:lsdException w:name="Body Text 2" w:semiHidden="1" w:unhideWhenUsed="1"/>
+    <w:lsdException w:name="Body Text 3" w:semiHidden="1" w:unhideWhenUsed="1"/>
+    <w:lsdException w:name="Body Text Indent 2" w:semiHidden="1" w:unhideWhenUsed="1"/>
+    <w:lsdException w:name="Body Text Indent 3" w:semiHidden="1" w:unhideWhenUsed="1"/>
+    <w:lsdException w:name="Block Text" w:semiHidden="1" w:unhideWhenUsed="1"/>
+    <w:lsdException w:name="Hyperlink" w:semiHidden="1" w:unhideWhenUsed="1"/>
+    <w:lsdException w:name="FollowedHyperlink" w:semiHidden="1" w:unhideWhenUsed="1"/>
+    <w:lsdException w:name="Strong" w:uiPriority="22" w:qFormat="1"/>
+    <w:lsdException w:name="Emphasis" w:uiPriority="20" w:qFormat="1"/>
+    <w:lsdException w:name="Document Map" w:semiHidden="1" w:unhideWhenUsed="1"/>
+    <w:lsdException w:name="Plain Text" w:semiHidden="1" w:unhideWhenUsed="1"/>
+    <w:lsdException w:name="E-mail Signature" w:semiHidden="1" w:unhideWhenUsed="1"/>
+    <w:lsdException w:name="HTML Top of Form" w:semiHidden="1" w:unhideWhenUsed="1"/>
+    <w:lsdException w:name="HTML Bottom of Form" w:semiHidden="1" w:unhideWhenUsed="1"/>
+    <w:lsdException w:name="Normal (Web)" w:semiHidden="1" w:unhideWhenUsed="1"/>
+    <w:lsdException w:name="HTML Acronym" w:semiHidden="1" w:unhideWhenUsed="1"/>
+    <w:lsdException w:name="HTML Address" w:semiHidden="1" w:unhideWhenUsed="1"/>
+    <w:lsdException w:name="HTML Cite" w:semiHidden="1" w:unhideWhenUsed="1"/>
+    <w:lsdException w:name="HTML Code" w:semiHidden="1" w:unhideWhenUsed="1"/>
+    <w:lsdException w:name="HTML Definition" w:semiHidden="1" w:unhideWhenUsed="1"/>
+    <w:lsdException w:name="HTML Keyboard" w:semiHidden="1" w:unhideWhenUsed="1"/>
+    <w:lsdException w:name="HTML Preformatted" w:semiHidden="1" w:unhideWhenUsed="1"/>
+    <w:lsdException w:name="HTML Sample" w:semiHidden="1" w:unhideWhenUsed="1"/>
+    <w:lsdException w:name="HTML Typewriter" w:semiHidden="1" w:unhideWhenUsed="1"/>
+    <w:lsdException w:name="HTML Variable" w:semiHidden="1" w:unhideWhenUsed="1"/>
+    <w:lsdException w:name="Normal Table" w:semiHidden="1" w:unhideWhenUsed="1"/>
+    <w:lsdException w:name="annotation subject" w:semiHidden="1" w:unhideWhenUsed="1"/>
+    <w:lsdException w:name="No List" w:semiHidden="1" w:unhideWhenUsed="1"/>
+    <w:lsdException w:name="Outline List 1" w:semiHidden="1" w:unhideWhenUsed="1"/>
+    <w:lsdException w:name="Outline List 2" w:semiHidden="1" w:unhideWhenUsed="1"/>
+    <w:lsdException w:name="Outline List 3" w:semiHidden="1" w:unhideWhenUsed="1"/>
+    <w:lsdException w:name="Table Simple 1" w:semiHidden="1" w:unhideWhenUsed="1"/>
+    <w:lsdException w:name="Table Simple 2" w:semiHidden="1" w:unhideWhenUsed="1"/>
+    <w:lsdException w:name="Table Simple 3" w:semiHidden="1" w:unhideWhenUsed="1"/>
+    <w:lsdException w:name="Table Classic 1" w:semiHidden="1" w:unhideWhenUsed="1"/>
+    <w:lsdException w:name="Table Classic 2" w:semiHidden="1" w:unhideWhenUsed="1"/>
+    <w:lsdException w:name="Table Classic 3" w:semiHidden="1" w:unhideWhenUsed="1"/>
+    <w:lsdException w:name="Table Classic 4" w:semiHidden="1" w:unhideWhenUsed="1"/>
+    <w:lsdException w:name="Table Colorful 1" w:semiHidden="1" w:unhideWhenUsed="1"/>
+    <w:lsdException w:name="Table Colorful 2" w:semiHidden="1" w:unhideWhenUsed="1"/>
+    <w:lsdException w:name="Table Colorful 3" w:semiHidden="1" w:unhideWhenUsed="1"/>
+    <w:lsdException w:name="Table Columns 1" w:semiHidden="1" w:unhideWhenUsed="1"/>
+    <w:lsdException w:name="Table Columns 2" w:semiHidden="1" w:unhideWhenUsed="1"/>
+    <w:lsdException w:name="Table Columns 3" w:semiHidden="1" w:unhideWhenUsed="1"/>
+    <w:lsdException w:name="Table Columns 4" w:semiHidden="1" w:unhideWhenUsed="1"/>
+    <w:lsdException w:name="Table Columns 5" w:semiHidden="1" w:unhideWhenUsed="1"/>
+    <w:lsdException w:name="Table Grid 1" w:semiHidden="1" w:unhideWhenUsed="1"/>
+    <w:lsdException w:name="Table Grid 2" w:semiHidden="1" w:unhideWhenUsed="1"/>
+    <w:lsdException w:name="Table Grid 3" w:semiHidden="1" w:unhideWhenUsed="1"/>
+    <w:lsdException w:name="Table Grid 4" w:semiHidden="1" w:unhideWhenUsed="1"/>
+    <w:lsdException w:name="Table Grid 5" w:semiHidden="1" w:unhideWhenUsed="1"/>
+    <w:lsdException w:name="Table Grid 6" w:semiHidden="1" w:unhideWhenUsed="1"/>
+    <w:lsdException w:name="Table Grid 7" w:semiHidden="1" w:unhideWhenUsed="1"/>
+    <w:lsdException w:name="Table Grid 8" w:semiHidden="1" w:unhideWhenUsed="1"/>
+    <w:lsdException w:name="Table List 1" w:semiHidden="1" w:unhideWhenUsed="1"/>
+    <w:lsdException w:name="Table List 2" w:semiHidden="1" w:unhideWhenUsed="1"/>
+    <w:lsdException w:name="Table List 3" w:semiHidden="1" w:unhideWhenUsed="1"/>
+    <w:lsdException w:name="Table List 4" w:semiHidden="1" w:unhideWhenUsed="1"/>
+    <w:lsdException w:name="Table List 5" w:semiHidden="1" w:unhideWhenUsed="1"/>
+    <w:lsdException w:name="Table List 6" w:semiHidden="1" w:unhideWhenUsed="1"/>
+    <w:lsdException w:name="Table List 7" w:semiHidden="1" w:unhideWhenUsed="1"/>
+    <w:lsdException w:name="Table List 8" w:semiHidden="1" w:unhideWhenUsed="1"/>
+    <w:lsdException w:name="Table 3D effects 1" w:semiHidden="1" w:unhideWhenUsed="1"/>
+    <w:lsdException w:name="Table 3D effects 2" w:semiHidden="1" w:unhideWhenUsed="1"/>
+    <w:lsdException w:name="Table 3D effects 3" w:semiHidden="1" w:unhideWhenUsed="1"/>
+    <w:lsdException w:name="Table Contemporary" w:semiHidden="1" w:unhideWhenUsed="1"/>
+    <w:lsdException w:name="Table Elegant" w:semiHidden="1" w:unhideWhenUsed="1"/>
+    <w:lsdException w:name="Table Professional" w:semiHidden="1" w:unhideWhenUsed="1"/>
+    <w:lsdException w:name="Table Subtle 1" w:semiHidden="1" w:unhideWhenUsed="1"/>
+    <w:lsdException w:name="Table Subtle 2" w:semiHidden="1" w:unhideWhenUsed="1"/>
+    <w:lsdException w:name="Table Web 1" w:semiHidden="1" w:unhideWhenUsed="1"/>
+    <w:lsdException w:name="Table Web 2" w:semiHidden="1" w:unhideWhenUsed="1"/>
+    <w:lsdException w:name="Table Web 3" w:semiHidden="1" w:unhideWhenUsed="1"/>
+    <w:lsdException w:name="Balloon Text" w:semiHidden="1" w:unhideWhenUsed="1"/>
     <w:lsdException w:name="Table Grid" w:uiPriority="59"/>
-    <w:lsdException w:name="Placeholder Text" w:unhideWhenUsed="0"/>
-    <w:lsdException w:name="No Spacing" w:semiHidden="0" w:uiPriority="1" w:unhideWhenUsed="0" w:qFormat="1"/>
-    <w:lsdException w:name="Light Shading" w:semiHidden="0" w:uiPriority="60" w:unhideWhenUsed="0"/>
-    <w:lsdException w:name="Light List" w:semiHidden="0" w:uiPriority="61" w:unhideWhenUsed="0"/>
-    <w:lsdException w:name="Light Grid" w:semiHidden="0" w:uiPriority="62" w:unhideWhenUsed="0"/>
-    <w:lsdException w:name="Medium Shading 1" w:semiHidden="0" w:uiPriority="63" w:unhideWhenUsed="0"/>
-    <w:lsdException w:name="Medium Shading 2" w:semiHidden="0" w:uiPriority="64" w:unhideWhenUsed="0"/>
-    <w:lsdException w:name="Medium List 1" w:semiHidden="0" w:uiPriority="65" w:unhideWhenUsed="0"/>
-    <w:lsdException w:name="Medium List 2" w:semiHidden="0" w:uiPriority="66" w:unhideWhenUsed="0"/>
-    <w:lsdException w:name="Medium Grid 1" w:semiHidden="0" w:uiPriority="67" w:unhideWhenUsed="0"/>
-    <w:lsdException w:name="Medium Grid 2" w:semiHidden="0" w:uiPriority="68" w:unhideWhenUsed="0"/>
-    <w:lsdException w:name="Medium Grid 3" w:semiHidden="0" w:uiPriority="69" w:unhideWhenUsed="0"/>
-    <w:lsdException w:name="Dark List" w:semiHidden="0" w:uiPriority="70" w:unhideWhenUsed="0"/>
-    <w:lsdException w:name="Colorful Shading" w:semiHidden="0" w:uiPriority="71" w:unhideWhenUsed="0"/>
-    <w:lsdException w:name="Colorful List" w:semiHidden="0" w:uiPriority="72" w:unhideWhenUsed="0"/>
-    <w:lsdException w:name="Colorful Grid" w:semiHidden="0" w:uiPriority="73" w:unhideWhenUsed="0"/>
-    <w:lsdException w:name="Light Shading Accent 1" w:semiHidden="0" w:uiPriority="60" w:unhideWhenUsed="0"/>
-    <w:lsdException w:name="Light List Accent 1" w:semiHidden="0" w:uiPriority="61" w:unhideWhenUsed="0"/>
-    <w:lsdException w:name="Light Grid Accent 1" w:semiHidden="0" w:uiPriority="62" w:unhideWhenUsed="0"/>
-    <w:lsdException w:name="Medium Shading 1 Accent 1" w:semiHidden="0" w:uiPriority="63" w:unhideWhenUsed="0"/>
-    <w:lsdException w:name="Medium Shading 2 Accent 1" w:semiHidden="0" w:uiPriority="64" w:unhideWhenUsed="0"/>
-    <w:lsdException w:name="Medium List 1 Accent 1" w:semiHidden="0" w:uiPriority="65" w:unhideWhenUsed="0"/>
-    <w:lsdException w:name="Revision" w:unhideWhenUsed="0"/>
-    <w:lsdException w:name="List Paragraph" w:semiHidden="0" w:uiPriority="34" w:unhideWhenUsed="0" w:qFormat="1"/>
-    <w:lsdException w:name="Quote" w:semiHidden="0" w:uiPriority="29" w:unhideWhenUsed="0" w:qFormat="1"/>
-    <w:lsdException w:name="Intense Quote" w:semiHidden="0" w:uiPriority="30" w:unhideWhenUsed="0" w:qFormat="1"/>
-    <w:lsdException w:name="Medium List 2 Accent 1" w:semiHidden="0" w:uiPriority="66" w:unhideWhenUsed="0"/>
-    <w:lsdException w:name="Medium Grid 1 Accent 1" w:semiHidden="0" w:uiPriority="67" w:unhideWhenUsed="0"/>
-    <w:lsdException w:name="Medium Grid 2 Accent 1" w:semiHidden="0" w:uiPriority="68" w:unhideWhenUsed="0"/>
-    <w:lsdException w:name="Medium Grid 3 Accent 1" w:semiHidden="0" w:uiPriority="69" w:unhideWhenUsed="0"/>
-    <w:lsdException w:name="Dark List Accent 1" w:semiHidden="0" w:uiPriority="70" w:unhideWhenUsed="0"/>
-    <w:lsdException w:name="Colorful Shading Accent 1" w:semiHidden="0" w:uiPriority="71" w:unhideWhenUsed="0"/>
-    <w:lsdException w:name="Colorful List Accent 1" w:semiHidden="0" w:uiPriority="72" w:unhideWhenUsed="0"/>
-    <w:lsdException w:name="Colorful Grid Accent 1" w:semiHidden="0" w:uiPriority="73" w:unhideWhenUsed="0"/>
-    <w:lsdException w:name="Light Shading Accent 2" w:semiHidden="0" w:uiPriority="60" w:unhideWhenUsed="0"/>
-    <w:lsdException w:name="Light List Accent 2" w:semiHidden="0" w:uiPriority="61" w:unhideWhenUsed="0"/>
-    <w:lsdException w:name="Light Grid Accent 2" w:semiHidden="0" w:uiPriority="62" w:unhideWhenUsed="0"/>
-    <w:lsdException w:name="Medium Shading 1 Accent 2" w:semiHidden="0" w:uiPriority="63" w:unhideWhenUsed="0"/>
-    <w:lsdException w:name="Medium Shading 2 Accent 2" w:semiHidden="0" w:uiPriority="64" w:unhideWhenUsed="0"/>
-    <w:lsdException w:name="Medium List 1 Accent 2" w:semiHidden="0" w:uiPriority="65" w:unhideWhenUsed="0"/>
-    <w:lsdException w:name="Medium List 2 Accent 2" w:semiHidden="0" w:uiPriority="66" w:unhideWhenUsed="0"/>
-    <w:lsdException w:name="Medium Grid 1 Accent 2" w:semiHidden="0" w:uiPriority="67" w:unhideWhenUsed="0"/>
-    <w:lsdException w:name="Medium Grid 2 Accent 2" w:semiHidden="0" w:uiPriority="68" w:unhideWhenUsed="0"/>
-    <w:lsdException w:name="Medium Grid 3 Accent 2" w:semiHidden="0" w:uiPriority="69" w:unhideWhenUsed="0"/>
-    <w:lsdException w:name="Dark List Accent 2" w:semiHidden="0" w:uiPriority="70" w:unhideWhenUsed="0"/>
-    <w:lsdException w:name="Colorful Shading Accent 2" w:semiHidden="0" w:uiPriority="71" w:unhideWhenUsed="0"/>
-    <w:lsdException w:name="Colorful List Accent 2" w:semiHidden="0" w:uiPriority="72" w:unhideWhenUsed="0"/>
-    <w:lsdException w:name="Colorful Grid Accent 2" w:semiHidden="0" w:uiPriority="73" w:unhideWhenUsed="0"/>
-    <w:lsdException w:name="Light Shading Accent 3" w:semiHidden="0" w:uiPriority="60" w:unhideWhenUsed="0"/>
-    <w:lsdException w:name="Light List Accent 3" w:semiHidden="0" w:uiPriority="61" w:unhideWhenUsed="0"/>
-    <w:lsdException w:name="Light Grid Accent 3" w:semiHidden="0" w:uiPriority="62" w:unhideWhenUsed="0"/>
-    <w:lsdException w:name="Medium Shading 1 Accent 3" w:semiHidden="0" w:uiPriority="63" w:unhideWhenUsed="0"/>
-    <w:lsdException w:name="Medium Shading 2 Accent 3" w:semiHidden="0" w:uiPriority="64" w:unhideWhenUsed="0"/>
-    <w:lsdException w:name="Medium List 1 Accent 3" w:semiHidden="0" w:uiPriority="65" w:unhideWhenUsed="0"/>
-    <w:lsdException w:name="Medium List 2 Accent 3" w:semiHidden="0" w:uiPriority="66" w:unhideWhenUsed="0"/>
-    <w:lsdException w:name="Medium Grid 1 Accent 3" w:semiHidden="0" w:uiPriority="67" w:unhideWhenUsed="0"/>
-    <w:lsdException w:name="Medium Grid 2 Accent 3" w:semiHidden="0" w:uiPriority="68" w:unhideWhenUsed="0"/>
-    <w:lsdException w:name="Medium Grid 3 Accent 3" w:semiHidden="0" w:uiPriority="69" w:unhideWhenUsed="0"/>
-    <w:lsdException w:name="Dark List Accent 3" w:semiHidden="0" w:uiPriority="70" w:unhideWhenUsed="0"/>
-    <w:lsdException w:name="Colorful Shading Accent 3" w:semiHidden="0" w:uiPriority="71" w:unhideWhenUsed="0"/>
-    <w:lsdException w:name="Colorful List Accent 3" w:semiHidden="0" w:uiPriority="72" w:unhideWhenUsed="0"/>
-    <w:lsdException w:name="Colorful Grid Accent 3" w:semiHidden="0" w:uiPriority="73" w:unhideWhenUsed="0"/>
-    <w:lsdException w:name="Light Shading Accent 4" w:semiHidden="0" w:uiPriority="60" w:unhideWhenUsed="0"/>
-    <w:lsdException w:name="Light List Accent 4" w:semiHidden="0" w:uiPriority="61" w:unhideWhenUsed="0"/>
-    <w:lsdException w:name="Light Grid Accent 4" w:semiHidden="0" w:uiPriority="62" w:unhideWhenUsed="0"/>
-    <w:lsdException w:name="Medium Shading 1 Accent 4" w:semiHidden="0" w:uiPriority="63" w:unhideWhenUsed="0"/>
-    <w:lsdException w:name="Medium Shading 2 Accent 4" w:semiHidden="0" w:uiPriority="64" w:unhideWhenUsed="0"/>
-    <w:lsdException w:name="Medium List 1 Accent 4" w:semiHidden="0" w:uiPriority="65" w:unhideWhenUsed="0"/>
-    <w:lsdException w:name="Medium List 2 Accent 4" w:semiHidden="0" w:uiPriority="66" w:unhideWhenUsed="0"/>
-    <w:lsdException w:name="Medium Grid 1 Accent 4" w:semiHidden="0" w:uiPriority="67" w:unhideWhenUsed="0"/>
-    <w:lsdException w:name="Medium Grid 2 Accent 4" w:semiHidden="0" w:uiPriority="68" w:unhideWhenUsed="0"/>
-    <w:lsdException w:name="Medium Grid 3 Accent 4" w:semiHidden="0" w:uiPriority="69" w:unhideWhenUsed="0"/>
-    <w:lsdException w:name="Dark List Accent 4" w:semiHidden="0" w:uiPriority="70" w:unhideWhenUsed="0"/>
-    <w:lsdException w:name="Colorful Shading Accent 4" w:semiHidden="0" w:uiPriority="71" w:unhideWhenUsed="0"/>
-    <w:lsdException w:name="Colorful List Accent 4" w:semiHidden="0" w:uiPriority="72" w:unhideWhenUsed="0"/>
-    <w:lsdException w:name="Colorful Grid Accent 4" w:semiHidden="0" w:uiPriority="73" w:unhideWhenUsed="0"/>
-    <w:lsdException w:name="Light Shading Accent 5" w:semiHidden="0" w:uiPriority="60" w:unhideWhenUsed="0"/>
-    <w:lsdException w:name="Light List Accent 5" w:semiHidden="0" w:uiPriority="61" w:unhideWhenUsed="0"/>
-    <w:lsdException w:name="Light Grid Accent 5" w:semiHidden="0" w:uiPriority="62" w:unhideWhenUsed="0"/>
-    <w:lsdException w:name="Medium Shading 1 Accent 5" w:semiHidden="0" w:uiPriority="63" w:unhideWhenUsed="0"/>
-    <w:lsdException w:name="Medium Shading 2 Accent 5" w:semiHidden="0" w:uiPriority="64" w:unhideWhenUsed="0"/>
-    <w:lsdException w:name="Medium List 1 Accent 5" w:semiHidden="0" w:uiPriority="65" w:unhideWhenUsed="0"/>
-    <w:lsdException w:name="Medium List 2 Accent 5" w:semiHidden="0" w:uiPriority="66" w:unhideWhenUsed="0"/>
-    <w:lsdException w:name="Medium Grid 1 Accent 5" w:semiHidden="0" w:uiPriority="67" w:unhideWhenUsed="0"/>
-    <w:lsdException w:name="Medium Grid 2 Accent 5" w:semiHidden="0" w:uiPriority="68" w:unhideWhenUsed="0"/>
-    <w:lsdException w:name="Medium Grid 3 Accent 5" w:semiHidden="0" w:uiPriority="69" w:unhideWhenUsed="0"/>
-    <w:lsdException w:name="Dark List Accent 5" w:semiHidden="0" w:uiPriority="70" w:unhideWhenUsed="0"/>
-    <w:lsdException w:name="Colorful Shading Accent 5" w:semiHidden="0" w:uiPriority="71" w:unhideWhenUsed="0"/>
-    <w:lsdException w:name="Colorful List Accent 5" w:semiHidden="0" w:uiPriority="72" w:unhideWhenUsed="0"/>
-    <w:lsdException w:name="Colorful Grid Accent 5" w:semiHidden="0" w:uiPriority="73" w:unhideWhenUsed="0"/>
-    <w:lsdException w:name="Light Shading Accent 6" w:semiHidden="0" w:uiPriority="60" w:unhideWhenUsed="0"/>
-    <w:lsdException w:name="Light List Accent 6" w:semiHidden="0" w:uiPriority="61" w:unhideWhenUsed="0"/>
-    <w:lsdException w:name="Light Grid Accent 6" w:semiHidden="0" w:uiPriority="62" w:unhideWhenUsed="0"/>
-    <w:lsdException w:name="Medium Shading 1 Accent 6" w:semiHidden="0" w:uiPriority="63" w:unhideWhenUsed="0"/>
-    <w:lsdException w:name="Medium Shading 2 Accent 6" w:semiHidden="0" w:uiPriority="64" w:unhideWhenUsed="0"/>
-    <w:lsdException w:name="Medium List 1 Accent 6" w:semiHidden="0" w:uiPriority="65" w:unhideWhenUsed="0"/>
-    <w:lsdException w:name="Medium List 2 Accent 6" w:semiHidden="0" w:uiPriority="66" w:unhideWhenUsed="0"/>
-    <w:lsdException w:name="Medium Grid 1 Accent 6" w:semiHidden="0" w:uiPriority="67" w:unhideWhenUsed="0"/>
-    <w:lsdException w:name="Medium Grid 2 Accent 6" w:semiHidden="0" w:uiPriority="68" w:unhideWhenUsed="0"/>
-    <w:lsdException w:name="Medium Grid 3 Accent 6" w:semiHidden="0" w:uiPriority="69" w:unhideWhenUsed="0"/>
-    <w:lsdException w:name="Dark List Accent 6" w:semiHidden="0" w:uiPriority="70" w:unhideWhenUsed="0"/>
-    <w:lsdException w:name="Colorful Shading Accent 6" w:semiHidden="0" w:uiPriority="71" w:unhideWhenUsed="0"/>
-    <w:lsdException w:name="Colorful List Accent 6" w:semiHidden="0" w:uiPriority="72" w:unhideWhenUsed="0"/>
-    <w:lsdException w:name="Colorful Grid Accent 6" w:semiHidden="0" w:uiPriority="73" w:unhideWhenUsed="0"/>
-    <w:lsdException w:name="Subtle Emphasis" w:semiHidden="0" w:uiPriority="19" w:unhideWhenUsed="0" w:qFormat="1"/>
-    <w:lsdException w:name="Intense Emphasis" w:semiHidden="0" w:uiPriority="21" w:unhideWhenUsed="0" w:qFormat="1"/>
-    <w:lsdException w:name="Subtle Reference" w:semiHidden="0" w:uiPriority="31" w:unhideWhenUsed="0" w:qFormat="1"/>
-    <w:lsdException w:name="Intense Reference" w:semiHidden="0" w:uiPriority="32" w:unhideWhenUsed="0" w:qFormat="1"/>
-    <w:lsdException w:name="Book Title" w:semiHidden="0" w:uiPriority="33" w:unhideWhenUsed="0" w:qFormat="1"/>
-    <w:lsdException w:name="Bibliography" w:uiPriority="37"/>
-    <w:lsdException w:name="TOC Heading" w:uiPriority="39" w:qFormat="1"/>
+    <w:lsdException w:name="Table Theme" w:semiHidden="1" w:unhideWhenUsed="1"/>
+    <w:lsdException w:name="Placeholder Text" w:semiHidden="1"/>
+    <w:lsdException w:name="No Spacing" w:uiPriority="1" w:qFormat="1"/>
+    <w:lsdException w:name="Light Shading" w:uiPriority="60"/>
+    <w:lsdException w:name="Light List" w:uiPriority="61"/>
+    <w:lsdException w:name="Light Grid" w:uiPriority="62"/>
+    <w:lsdException w:name="Medium Shading 1" w:uiPriority="63"/>
+    <w:lsdException w:name="Medium Shading 2" w:uiPriority="64"/>
+    <w:lsdException w:name="Medium List 1" w:uiPriority="65"/>
+    <w:lsdException w:name="Medium List 2" w:uiPriority="66"/>
+    <w:lsdException w:name="Medium Grid 1" w:uiPriority="67"/>
+    <w:lsdException w:name="Medium Grid 2" w:uiPriority="68"/>
+    <w:lsdException w:name="Medium Grid 3" w:uiPriority="69"/>
+    <w:lsdException w:name="Dark List" w:uiPriority="70"/>
+    <w:lsdException w:name="Colorful Shading" w:uiPriority="71"/>
+    <w:lsdException w:name="Colorful List" w:uiPriority="72"/>
+    <w:lsdException w:name="Colorful Grid" w:uiPriority="73"/>
+    <w:lsdException w:name="Light Shading Accent 1" w:uiPriority="60"/>
+    <w:lsdException w:name="Light List Accent 1" w:uiPriority="61"/>
+    <w:lsdException w:name="Light Grid Accent 1" w:uiPriority="62"/>
+    <w:lsdException w:name="Medium Shading 1 Accent 1" w:uiPriority="63"/>
+    <w:lsdException w:name="Medium Shading 2 Accent 1" w:uiPriority="64"/>
+    <w:lsdException w:name="Medium List 1 Accent 1" w:uiPriority="65"/>
+    <w:lsdException w:name="Revision" w:semiHidden="1"/>
+    <w:lsdException w:name="List Paragraph" w:uiPriority="34" w:qFormat="1"/>
+    <w:lsdException w:name="Quote" w:uiPriority="29" w:qFormat="1"/>
+    <w:lsdException w:name="Intense Quote" w:uiPriority="30" w:qFormat="1"/>
+    <w:lsdException w:name="Medium List 2 Accent 1" w:uiPriority="66"/>
+    <w:lsdException w:name="Medium Grid 1 Accent 1" w:uiPriority="67"/>
+    <w:lsdException w:name="Medium Grid 2 Accent 1" w:uiPriority="68"/>
+    <w:lsdException w:name="Medium Grid 3 Accent 1" w:uiPriority="69"/>
+    <w:lsdException w:name="Dark List Accent 1" w:uiPriority="70"/>
+    <w:lsdException w:name="Colorful Shading Accent 1" w:uiPriority="71"/>
+    <w:lsdException w:name="Colorful List Accent 1" w:uiPriority="72"/>
+    <w:lsdException w:name="Colorful Grid Accent 1" w:uiPriority="73"/>
+    <w:lsdException w:name="Light Shading Accent 2" w:uiPriority="60"/>
+    <w:lsdException w:name="Light List Accent 2" w:uiPriority="61"/>
+    <w:lsdException w:name="Light Grid Accent 2" w:uiPriority="62"/>
+    <w:lsdException w:name="Medium Shading 1 Accent 2" w:uiPriority="63"/>
+    <w:lsdException w:name="Medium Shading 2 Accent 2" w:uiPriority="64"/>
+    <w:lsdException w:name="Medium List 1 Accent 2" w:uiPriority="65"/>
+    <w:lsdException w:name="Medium List 2 Accent 2" w:uiPriority="66"/>
+    <w:lsdException w:name="Medium Grid 1 Accent 2" w:uiPriority="67"/>
+    <w:lsdException w:name="Medium Grid 2 Accent 2" w:uiPriority="68"/>
+    <w:lsdException w:name="Medium Grid 3 Accent 2" w:uiPriority="69"/>
+    <w:lsdException w:name="Dark List Accent 2" w:uiPriority="70"/>
+    <w:lsdException w:name="Colorful Shading Accent 2" w:uiPriority="71"/>
+    <w:lsdException w:name="Colorful List Accent 2" w:uiPriority="72"/>
+    <w:lsdException w:name="Colorful Grid Accent 2" w:uiPriority="73"/>
+    <w:lsdException w:name="Light Shading Accent 3" w:uiPriority="60"/>
+    <w:lsdException w:name="Light List Accent 3" w:uiPriority="61"/>
+    <w:lsdException w:name="Light Grid Accent 3" w:uiPriority="62"/>
+    <w:lsdException w:name="Medium Shading 1 Accent 3" w:uiPriority="63"/>
+    <w:lsdException w:name="Medium Shading 2 Accent 3" w:uiPriority="64"/>
+    <w:lsdException w:name="Medium List 1 Accent 3" w:uiPriority="65"/>
+    <w:lsdException w:name="Medium List 2 Accent 3" w:uiPriority="66"/>
+    <w:lsdException w:name="Medium Grid 1 Accent 3" w:uiPriority="67"/>
+    <w:lsdException w:name="Medium Grid 2 Accent 3" w:uiPriority="68"/>
+    <w:lsdException w:name="Medium Grid 3 Accent 3" w:uiPriority="69"/>
+    <w:lsdException w:name="Dark List Accent 3" w:uiPriority="70"/>
+    <w:lsdException w:name="Colorful Shading Accent 3" w:uiPriority="71"/>
+    <w:lsdException w:name="Colorful List Accent 3" w:uiPriority="72"/>
+    <w:lsdException w:name="Colorful Grid Accent 3" w:uiPriority="73"/>
+    <w:lsdException w:name="Light Shading Accent 4" w:uiPriority="60"/>
+    <w:lsdException w:name="Light List Accent 4" w:uiPriority="61"/>
+    <w:lsdException w:name="Light Grid Accent 4" w:uiPriority="62"/>
+    <w:lsdException w:name="Medium Shading 1 Accent 4" w:uiPriority="63"/>
+    <w:lsdException w:name="Medium Shading 2 Accent 4" w:uiPriority="64"/>
+    <w:lsdException w:name="Medium List 1 Accent 4" w:uiPriority="65"/>
+    <w:lsdException w:name="Medium List 2 Accent 4" w:uiPriority="66"/>
+    <w:lsdException w:name="Medium Grid 1 Accent 4" w:uiPriority="67"/>
+    <w:lsdException w:name="Medium Grid 2 Accent 4" w:uiPriority="68"/>
+    <w:lsdException w:name="Medium Grid 3 Accent 4" w:uiPriority="69"/>
+    <w:lsdException w:name="Dark List Accent 4" w:uiPriority="70"/>
+    <w:lsdException w:name="Colorful Shading Accent 4" w:uiPriority="71"/>
+    <w:lsdException w:name="Colorful List Accent 4" w:uiPriority="72"/>
+    <w:lsdException w:name="Colorful Grid Accent 4" w:uiPriority="73"/>
+    <w:lsdException w:name="Light Shading Accent 5" w:uiPriority="60"/>
+    <w:lsdException w:name="Light List Accent 5" w:uiPriority="61"/>
+    <w:lsdException w:name="Light Grid Accent 5" w:uiPriority="62"/>
+    <w:lsdException w:name="Medium Shading 1 Accent 5" w:uiPriority="63"/>
+    <w:lsdException w:name="Medium Shading 2 Accent 5" w:uiPriority="64"/>
+    <w:lsdException w:name="Medium List 1 Accent 5" w:uiPriority="65"/>
+    <w:lsdException w:name="Medium List 2 Accent 5" w:uiPriority="66"/>
+    <w:lsdException w:name="Medium Grid 1 Accent 5" w:uiPriority="67"/>
+    <w:lsdException w:name="Medium Grid 2 Accent 5" w:uiPriority="68"/>
+    <w:lsdException w:name="Medium Grid 3 Accent 5" w:uiPriority="69"/>
+    <w:lsdException w:name="Dark List Accent 5" w:uiPriority="70"/>
+    <w:lsdException w:name="Colorful Shading Accent 5" w:uiPriority="71"/>
+    <w:lsdException w:name="Colorful List Accent 5" w:uiPriority="72"/>
+    <w:lsdException w:name="Colorful Grid Accent 5" w:uiPriority="73"/>
+    <w:lsdException w:name="Light Shading Accent 6" w:uiPriority="60"/>
+    <w:lsdException w:name="Light List Accent 6" w:uiPriority="61"/>
+    <w:lsdException w:name="Light Grid Accent 6" w:uiPriority="62"/>
+    <w:lsdException w:name="Medium Shading 1 Accent 6" w:uiPriority="63"/>
+    <w:lsdException w:name="Medium Shading 2 Accent 6" w:uiPriority="64"/>
+    <w:lsdException w:name="Medium List 1 Accent 6" w:uiPriority="65"/>
+    <w:lsdException w:name="Medium List 2 Accent 6" w:uiPriority="66"/>
+    <w:lsdException w:name="Medium Grid 1 Accent 6" w:uiPriority="67"/>
+    <w:lsdException w:name="Medium Grid 2 Accent 6" w:uiPriority="68"/>
+    <w:lsdException w:name="Medium Grid 3 Accent 6" w:uiPriority="69"/>
+    <w:lsdException w:name="Dark List Accent 6" w:uiPriority="70"/>
+    <w:lsdException w:name="Colorful Shading Accent 6" w:uiPriority="71"/>
+    <w:lsdException w:name="Colorful List Accent 6" w:uiPriority="72"/>
+    <w:lsdException w:name="Colorful Grid Accent 6" w:uiPriority="73"/>
+    <w:lsdException w:name="Subtle Emphasis" w:uiPriority="19" w:qFormat="1"/>
+    <w:lsdException w:name="Intense Emphasis" w:uiPriority="21" w:qFormat="1"/>
+    <w:lsdException w:name="Subtle Reference" w:uiPriority="31" w:qFormat="1"/>
+    <w:lsdException w:name="Intense Reference" w:uiPriority="32" w:qFormat="1"/>
+    <w:lsdException w:name="Book Title" w:uiPriority="33" w:qFormat="1"/>
+    <w:lsdException w:name="Bibliography" w:semiHidden="1" w:uiPriority="37" w:unhideWhenUsed="1"/>
+    <w:lsdException w:name="TOC Heading" w:semiHidden="1" w:uiPriority="39" w:unhideWhenUsed="1" w:qFormat="1"/>
+    <w:lsdException w:name="Plain Table 1" w:uiPriority="41"/>
+    <w:lsdException w:name="Plain Table 2" w:uiPriority="42"/>
+    <w:lsdException w:name="Plain Table 3" w:uiPriority="43"/>
+    <w:lsdException w:name="Plain Table 4" w:uiPriority="44"/>
+    <w:lsdException w:name="Plain Table 5" w:uiPriority="45"/>
+    <w:lsdException w:name="Grid Table Light" w:uiPriority="40"/>
+    <w:lsdException w:name="Grid Table 1 Light" w:uiPriority="46"/>
+    <w:lsdException w:name="Grid Table 2" w:uiPriority="47"/>
+    <w:lsdException w:name="Grid Table 3" w:uiPriority="48"/>
+    <w:lsdException w:name="Grid Table 4" w:uiPriority="49"/>
+    <w:lsdException w:name="Grid Table 5 Dark" w:uiPriority="50"/>
+    <w:lsdException w:name="Grid Table 6 Colorful" w:uiPriority="51"/>
+    <w:lsdException w:name="Grid Table 7 Colorful" w:uiPriority="52"/>
+    <w:lsdException w:name="Grid Table 1 Light Accent 1" w:uiPriority="46"/>
+    <w:lsdException w:name="Grid Table 2 Accent 1" w:uiPriority="47"/>
+    <w:lsdException w:name="Grid Table 3 Accent 1" w:uiPriority="48"/>
+    <w:lsdException w:name="Grid Table 4 Accent 1" w:uiPriority="49"/>
+    <w:lsdException w:name="Grid Table 5 Dark Accent 1" w:uiPriority="50"/>
+    <w:lsdException w:name="Grid Table 6 Colorful Accent 1" w:uiPriority="51"/>
+    <w:lsdException w:name="Grid Table 7 Colorful Accent 1" w:uiPriority="52"/>
+    <w:lsdException w:name="Grid Table 1 Light Accent 2" w:uiPriority="46"/>
+    <w:lsdException w:name="Grid Table 2 Accent 2" w:uiPriority="47"/>
+    <w:lsdException w:name="Grid Table 3 Accent 2" w:uiPriority="48"/>
+    <w:lsdException w:name="Grid Table 4 Accent 2" w:uiPriority="49"/>
+    <w:lsdException w:name="Grid Table 5 Dark Accent 2" w:uiPriority="50"/>
+    <w:lsdException w:name="Grid Table 6 Colorful Accent 2" w:uiPriority="51"/>
+    <w:lsdException w:name="Grid Table 7 Colorful Accent 2" w:uiPriority="52"/>
+    <w:lsdException w:name="Grid Table 1 Light Accent 3" w:uiPriority="46"/>
+    <w:lsdException w:name="Grid Table 2 Accent 3" w:uiPriority="47"/>
+    <w:lsdException w:name="Grid Table 3 Accent 3" w:uiPriority="48"/>
+    <w:lsdException w:name="Grid Table 4 Accent 3" w:uiPriority="49"/>
+    <w:lsdException w:name="Grid Table 5 Dark Accent 3" w:uiPriority="50"/>
+    <w:lsdException w:name="Grid Table 6 Colorful Accent 3" w:uiPriority="51"/>
+    <w:lsdException w:name="Grid Table 7 Colorful Accent 3" w:uiPriority="52"/>
+    <w:lsdException w:name="Grid Table 1 Light Accent 4" w:uiPriority="46"/>
+    <w:lsdException w:name="Grid Table 2 Accent 4" w:uiPriority="47"/>
+    <w:lsdException w:name="Grid Table 3 Accent 4" w:uiPriority="48"/>
+    <w:lsdException w:name="Grid Table 4 Accent 4" w:uiPriority="49"/>
+    <w:lsdException w:name="Grid Table 5 Dark Accent 4" w:uiPriority="50"/>
+    <w:lsdException w:name="Grid Table 6 Colorful Accent 4" w:uiPriority="51"/>
+    <w:lsdException w:name="Grid Table 7 Colorful Accent 4" w:uiPriority="52"/>
+    <w:lsdException w:name="Grid Table 1 Light Accent 5" w:uiPriority="46"/>
+    <w:lsdException w:name="Grid Table 2 Accent 5" w:uiPriority="47"/>
+    <w:lsdException w:name="Grid Table 3 Accent 5" w:uiPriority="48"/>
+    <w:lsdException w:name="Grid Table 4 Accent 5" w:uiPriority="49"/>
+    <w:lsdException w:name="Grid Table 5 Dark Accent 5" w:uiPriority="50"/>
+    <w:lsdException w:name="Grid Table 6 Colorful Accent 5" w:uiPriority="51"/>
+    <w:lsdException w:name="Grid Table 7 Colorful Accent 5" w:uiPriority="52"/>
+    <w:lsdException w:name="Grid Table 1 Light Accent 6" w:uiPriority="46"/>
+    <w:lsdException w:name="Grid Table 2 Accent 6" w:uiPriority="47"/>
+    <w:lsdException w:name="Grid Table 3 Accent 6" w:uiPriority="48"/>
+    <w:lsdException w:name="Grid Table 4 Accent 6" w:uiPriority="49"/>
+    <w:lsdException w:name="Grid Table 5 Dark Accent 6" w:uiPriority="50"/>
+    <w:lsdException w:name="Grid Table 6 Colorful Accent 6" w:uiPriority="51"/>
+    <w:lsdException w:name="Grid Table 7 Colorful Accent 6" w:uiPriority="52"/>
+    <w:lsdException w:name="List Table 1 Light" w:uiPriority="46"/>
+    <w:lsdException w:name="List Table 2" w:uiPriority="47"/>
+    <w:lsdException w:name="List Table 3" w:uiPriority="48"/>
+    <w:lsdException w:name="List Table 4" w:uiPriority="49"/>
+    <w:lsdException w:name="List Table 5 Dark" w:uiPriority="50"/>
+    <w:lsdException w:name="List Table 6 Colorful" w:uiPriority="51"/>
+    <w:lsdException w:name="List Table 7 Colorful" w:uiPriority="52"/>
+    <w:lsdException w:name="List Table 1 Light Accent 1" w:uiPriority="46"/>
+    <w:lsdException w:name="List Table 2 Accent 1" w:uiPriority="47"/>
+    <w:lsdException w:name="List Table 3 Accent 1" w:uiPriority="48"/>
+    <w:lsdException w:name="List Table 4 Accent 1" w:uiPriority="49"/>
+    <w:lsdException w:name="List Table 5 Dark Accent 1" w:uiPriority="50"/>
+    <w:lsdException w:name="List Table 6 Colorful Accent 1" w:uiPriority="51"/>
+    <w:lsdException w:name="List Table 7 Colorful Accent 1" w:uiPriority="52"/>
+    <w:lsdException w:name="List Table 1 Light Accent 2" w:uiPriority="46"/>
+    <w:lsdException w:name="List Table 2 Accent 2" w:uiPriority="47"/>
+    <w:lsdException w:name="List Table 3 Accent 2" w:uiPriority="48"/>
+    <w:lsdException w:name="List Table 4 Accent 2" w:uiPriority="49"/>
+    <w:lsdException w:name="List Table 5 Dark Accent 2" w:uiPriority="50"/>
+    <w:lsdException w:name="List Table 6 Colorful Accent 2" w:uiPriority="51"/>
+    <w:lsdException w:name="List Table 7 Colorful Accent 2" w:uiPriority="52"/>
+    <w:lsdException w:name="List Table 1 Light Accent 3" w:uiPriority="46"/>
+    <w:lsdException w:name="List Table 2 Accent 3" w:uiPriority="47"/>
+    <w:lsdException w:name="List Table 3 Accent 3" w:uiPriority="48"/>
+    <w:lsdException w:name="List Table 4 Accent 3" w:uiPriority="49"/>
+    <w:lsdException w:name="List Table 5 Dark Accent 3" w:uiPriority="50"/>
+    <w:lsdException w:name="List Table 6 Colorful Accent 3" w:uiPriority="51"/>
+    <w:lsdException w:name="List Table 7 Colorful Accent 3" w:uiPriority="52"/>
+    <w:lsdException w:name="List Table 1 Light Accent 4" w:uiPriority="46"/>
+    <w:lsdException w:name="List Table 2 Accent 4" w:uiPriority="47"/>
+    <w:lsdException w:name="List Table 3 Accent 4" w:uiPriority="48"/>
+    <w:lsdException w:name="List Table 4 Accent 4" w:uiPriority="49"/>
+    <w:lsdException w:name="List Table 5 Dark Accent 4" w:uiPriority="50"/>
+    <w:lsdException w:name="List Table 6 Colorful Accent 4" w:uiPriority="51"/>
+    <w:lsdException w:name="List Table 7 Colorful Accent 4" w:uiPriority="52"/>
+    <w:lsdException w:name="List Table 1 Light Accent 5" w:uiPriority="46"/>
+    <w:lsdException w:name="List Table 2 Accent 5" w:uiPriority="47"/>
+    <w:lsdException w:name="List Table 3 Accent 5" w:uiPriority="48"/>
+    <w:lsdException w:name="List Table 4 Accent 5" w:uiPriority="49"/>
+    <w:lsdException w:name="List Table 5 Dark Accent 5" w:uiPriority="50"/>
+    <w:lsdException w:name="List Table 6 Colorful Accent 5" w:uiPriority="51"/>
+    <w:lsdException w:name="List Table 7 Colorful Accent 5" w:uiPriority="52"/>
+    <w:lsdException w:name="List Table 1 Light Accent 6" w:uiPriority="46"/>
+    <w:lsdException w:name="List Table 2 Accent 6" w:uiPriority="47"/>
+    <w:lsdException w:name="List Table 3 Accent 6" w:uiPriority="48"/>
+    <w:lsdException w:name="List Table 4 Accent 6" w:uiPriority="49"/>
+    <w:lsdException w:name="List Table 5 Dark Accent 6" w:uiPriority="50"/>
+    <w:lsdException w:name="List Table 6 Colorful Accent 6" w:uiPriority="51"/>
+    <w:lsdException w:name="List Table 7 Colorful Accent 6" w:uiPriority="52"/>
+    <w:lsdException w:name="Mention" w:semiHidden="1" w:unhideWhenUsed="1"/>
+    <w:lsdException w:name="Smart Hyperlink" w:semiHidden="1" w:unhideWhenUsed="1"/>
+    <w:lsdException w:name="Hashtag" w:semiHidden="1" w:unhideWhenUsed="1"/>
+    <w:lsdException w:name="Unresolved Mention" w:semiHidden="1" w:unhideWhenUsed="1"/>
   </w:latentStyles>
   <w:style w:type="paragraph" w:default="1" w:styleId="Normal">
     <w:name w:val="Normal"/>
@@ -13470,7 +14625,6 @@
     <w:uiPriority w:val="99"/>
     <w:semiHidden/>
     <w:unhideWhenUsed/>
-    <w:qFormat/>
     <w:tblPr>
       <w:tblInd w:w="0" w:type="dxa"/>
       <w:tblCellMar>
@@ -13509,7 +14663,6 @@
       <w:spacing w:after="0" w:line="240" w:lineRule="auto"/>
     </w:pPr>
     <w:tblPr>
-      <w:tblInd w:w="0" w:type="dxa"/>
       <w:tblBorders>
         <w:top w:val="single" w:sz="4" w:space="0" w:color="000000" w:themeColor="text1"/>
         <w:left w:val="single" w:sz="4" w:space="0" w:color="000000" w:themeColor="text1"/>
@@ -13518,12 +14671,6 @@
         <w:insideH w:val="single" w:sz="4" w:space="0" w:color="000000" w:themeColor="text1"/>
         <w:insideV w:val="single" w:sz="4" w:space="0" w:color="000000" w:themeColor="text1"/>
       </w:tblBorders>
-      <w:tblCellMar>
-        <w:top w:w="0" w:type="dxa"/>
-        <w:left w:w="108" w:type="dxa"/>
-        <w:bottom w:w="0" w:type="dxa"/>
-        <w:right w:w="108" w:type="dxa"/>
-      </w:tblCellMar>
     </w:tblPr>
   </w:style>
   <w:style w:type="paragraph" w:customStyle="1" w:styleId="paragraph">
@@ -13703,6 +14850,16 @@
       <w:rFonts w:asciiTheme="majorHAnsi" w:eastAsiaTheme="majorEastAsia" w:hAnsiTheme="majorHAnsi" w:cstheme="majorBidi"/>
       <w:color w:val="1F3763" w:themeColor="accent1" w:themeShade="7F"/>
     </w:rPr>
+  </w:style>
+  <w:style w:type="character" w:customStyle="1" w:styleId="advancedproofingissue">
+    <w:name w:val="advancedproofingissue"/>
+    <w:basedOn w:val="DefaultParagraphFont"/>
+    <w:rsid w:val="00610454"/>
+  </w:style>
+  <w:style w:type="character" w:customStyle="1" w:styleId="contextualspellingandgrammarerror">
+    <w:name w:val="contextualspellingandgrammarerror"/>
+    <w:basedOn w:val="DefaultParagraphFont"/>
+    <w:rsid w:val="00610454"/>
   </w:style>
 </w:styles>
 </file>
@@ -13962,7 +15119,7 @@
   <a:extraClrSchemeLst/>
   <a:extLst>
     <a:ext uri="{05A4C25C-085E-4340-85A3-A5531E510DB2}">
-      <thm15:themeFamily xmlns:thm15="http://schemas.microsoft.com/office/thememl/2012/main" xmlns="" name="Office Theme" id="{62F939B6-93AF-4DB8-9C6B-D6C7DFDC589F}" vid="{4A3C46E8-61CC-4603-A589-7422A47A8E4A}"/>
+      <thm15:themeFamily xmlns:thm15="http://schemas.microsoft.com/office/thememl/2012/main" name="Office Theme" id="{62F939B6-93AF-4DB8-9C6B-D6C7DFDC589F}" vid="{4A3C46E8-61CC-4603-A589-7422A47A8E4A}"/>
     </a:ext>
   </a:extLst>
 </a:theme>
@@ -13973,7 +15130,7 @@
 </file>
 
 <file path=customXml/itemProps1.xml><?xml version="1.0" encoding="utf-8"?>
-<ds:datastoreItem xmlns:ds="http://schemas.openxmlformats.org/officeDocument/2006/customXml" ds:itemID="{2A3776D9-5877-4EE1-87DB-897875605331}">
+<ds:datastoreItem xmlns:ds="http://schemas.openxmlformats.org/officeDocument/2006/customXml" ds:itemID="{D2F920AC-3873-4BAF-96C4-1BC82FE45A1C}">
   <ds:schemaRefs>
     <ds:schemaRef ds:uri="http://schemas.openxmlformats.org/officeDocument/2006/bibliography"/>
   </ds:schemaRefs>

</xml_diff>